<commit_message>
Update to reflect changes to model species list
</commit_message>
<xml_diff>
--- a/Manuscripts/Supplementary Materials.docx
+++ b/Manuscripts/Supplementary Materials.docx
@@ -200,7 +200,7 @@
                 <w:sz w:val="32"/>
                 <w:szCs w:val="32"/>
               </w:rPr>
-              <w:t>Figure S1</w:t>
+              <w:t>Table S1</w:t>
             </w:r>
           </w:p>
         </w:tc>
@@ -229,13 +229,83 @@
               </w:rPr>
               <w:t>Page 2</w:t>
             </w:r>
-            <w:r>
-              <w:rPr>
+          </w:p>
+        </w:tc>
+      </w:tr>
+      <w:tr>
+        <w:tc>
+          <w:tcPr>
+            <w:tcW w:w="4678" w:type="dxa"/>
+          </w:tcPr>
+          <w:p>
+            <w:pPr>
+              <w:ind w:right="-1260"/>
+              <w:rPr>
+                <w:b/>
                 <w:color w:val="002060"/>
                 <w:sz w:val="32"/>
                 <w:szCs w:val="32"/>
               </w:rPr>
-              <w:t>-3</w:t>
+            </w:pPr>
+            <w:r>
+              <w:rPr>
+                <w:b/>
+                <w:color w:val="002060"/>
+                <w:sz w:val="32"/>
+                <w:szCs w:val="32"/>
+              </w:rPr>
+              <w:t>Figure S1</w:t>
+            </w:r>
+          </w:p>
+        </w:tc>
+        <w:tc>
+          <w:tcPr>
+            <w:tcW w:w="4672" w:type="dxa"/>
+          </w:tcPr>
+          <w:p>
+            <w:pPr>
+              <w:tabs>
+                <w:tab w:val="left" w:pos="975"/>
+              </w:tabs>
+              <w:ind w:right="-1260"/>
+              <w:jc w:val="center"/>
+              <w:rPr>
+                <w:color w:val="002060"/>
+                <w:sz w:val="32"/>
+                <w:szCs w:val="32"/>
+              </w:rPr>
+            </w:pPr>
+            <w:r>
+              <w:rPr>
+                <w:color w:val="002060"/>
+                <w:sz w:val="32"/>
+                <w:szCs w:val="32"/>
+              </w:rPr>
+              <w:t xml:space="preserve">Page </w:t>
+            </w:r>
+            <w:r>
+              <w:rPr>
+                <w:color w:val="002060"/>
+                <w:sz w:val="32"/>
+                <w:szCs w:val="32"/>
+              </w:rPr>
+              <w:t>3</w:t>
+            </w:r>
+            <w:r>
+              <w:rPr>
+                <w:color w:val="002060"/>
+                <w:sz w:val="32"/>
+                <w:szCs w:val="32"/>
+              </w:rPr>
+              <w:t>-</w:t>
+            </w:r>
+            <w:r>
+              <w:rPr>
+                <w:color w:val="002060"/>
+                <w:sz w:val="32"/>
+                <w:szCs w:val="32"/>
+              </w:rPr>
+              <w:t>4</w:t>
             </w:r>
           </w:p>
         </w:tc>
@@ -297,7 +367,23 @@
                 <w:sz w:val="32"/>
                 <w:szCs w:val="32"/>
               </w:rPr>
-              <w:t>4-5</w:t>
+              <w:t>5</w:t>
+            </w:r>
+            <w:r>
+              <w:rPr>
+                <w:color w:val="002060"/>
+                <w:sz w:val="32"/>
+                <w:szCs w:val="32"/>
+              </w:rPr>
+              <w:t>-</w:t>
+            </w:r>
+            <w:r>
+              <w:rPr>
+                <w:color w:val="002060"/>
+                <w:sz w:val="32"/>
+                <w:szCs w:val="32"/>
+              </w:rPr>
+              <w:t>6</w:t>
             </w:r>
           </w:p>
         </w:tc>
@@ -322,6 +408,1184 @@
           <w:bCs/>
         </w:rPr>
       </w:pPr>
+    </w:p>
+    <w:p>
+      <w:pPr>
+        <w:rPr>
+          <w:b/>
+          <w:bCs/>
+        </w:rPr>
+      </w:pPr>
+      <w:r>
+        <w:rPr>
+          <w:b/>
+          <w:bCs/>
+        </w:rPr>
+        <w:br w:type="page"/>
+      </w:r>
+    </w:p>
+    <w:p>
+      <w:pPr>
+        <w:pStyle w:val="Caption"/>
+        <w:keepNext/>
+      </w:pPr>
+    </w:p>
+    <w:tbl>
+      <w:tblPr>
+        <w:tblStyle w:val="TableGrid"/>
+        <w:tblW w:w="0" w:type="auto"/>
+        <w:tblLayout w:type="fixed"/>
+        <w:tblLook w:val="04A0" w:firstRow="1" w:lastRow="0" w:firstColumn="1" w:lastColumn="0" w:noHBand="0" w:noVBand="1"/>
+      </w:tblPr>
+      <w:tblGrid>
+        <w:gridCol w:w="6374"/>
+        <w:gridCol w:w="2976"/>
+      </w:tblGrid>
+      <w:tr>
+        <w:tc>
+          <w:tcPr>
+            <w:tcW w:w="6374" w:type="dxa"/>
+          </w:tcPr>
+          <w:p>
+            <w:pPr>
+              <w:rPr>
+                <w:b/>
+                <w:bCs/>
+              </w:rPr>
+            </w:pPr>
+            <w:r>
+              <w:rPr>
+                <w:b/>
+                <w:bCs/>
+              </w:rPr>
+              <w:t>Common Name</w:t>
+            </w:r>
+          </w:p>
+        </w:tc>
+        <w:tc>
+          <w:tcPr>
+            <w:tcW w:w="2976" w:type="dxa"/>
+          </w:tcPr>
+          <w:p>
+            <w:pPr>
+              <w:rPr>
+                <w:b/>
+                <w:bCs/>
+              </w:rPr>
+            </w:pPr>
+            <w:r>
+              <w:rPr>
+                <w:b/>
+                <w:bCs/>
+              </w:rPr>
+              <w:t>Binomial</w:t>
+            </w:r>
+          </w:p>
+        </w:tc>
+      </w:tr>
+      <w:tr>
+        <w:tc>
+          <w:tcPr>
+            <w:tcW w:w="6374" w:type="dxa"/>
+          </w:tcPr>
+          <w:p>
+            <w:r>
+              <w:t>Impala</w:t>
+            </w:r>
+          </w:p>
+        </w:tc>
+        <w:tc>
+          <w:tcPr>
+            <w:tcW w:w="2976" w:type="dxa"/>
+          </w:tcPr>
+          <w:p>
+            <w:pPr>
+              <w:rPr>
+                <w:i/>
+                <w:iCs/>
+              </w:rPr>
+            </w:pPr>
+            <w:r>
+              <w:rPr>
+                <w:i/>
+                <w:iCs/>
+              </w:rPr>
+              <w:t>Aepyceros</w:t>
+            </w:r>
+            <w:r>
+              <w:rPr>
+                <w:i/>
+                <w:iCs/>
+              </w:rPr>
+              <w:t xml:space="preserve"> </w:t>
+            </w:r>
+            <w:r>
+              <w:rPr>
+                <w:i/>
+                <w:iCs/>
+              </w:rPr>
+              <w:t>melampus</w:t>
+            </w:r>
+          </w:p>
+        </w:tc>
+      </w:tr>
+      <w:tr>
+        <w:tc>
+          <w:tcPr>
+            <w:tcW w:w="6374" w:type="dxa"/>
+          </w:tcPr>
+          <w:p>
+            <w:r>
+              <w:t>Hartebeest</w:t>
+            </w:r>
+          </w:p>
+        </w:tc>
+        <w:tc>
+          <w:tcPr>
+            <w:tcW w:w="2976" w:type="dxa"/>
+          </w:tcPr>
+          <w:p>
+            <w:pPr>
+              <w:rPr>
+                <w:i/>
+                <w:iCs/>
+              </w:rPr>
+            </w:pPr>
+            <w:proofErr w:type="spellStart"/>
+            <w:r>
+              <w:rPr>
+                <w:i/>
+                <w:iCs/>
+              </w:rPr>
+              <w:t>Alcelaphus</w:t>
+            </w:r>
+            <w:proofErr w:type="spellEnd"/>
+            <w:r>
+              <w:rPr>
+                <w:i/>
+                <w:iCs/>
+              </w:rPr>
+              <w:t xml:space="preserve"> </w:t>
+            </w:r>
+            <w:proofErr w:type="spellStart"/>
+            <w:r>
+              <w:rPr>
+                <w:i/>
+                <w:iCs/>
+              </w:rPr>
+              <w:t>buselaphus</w:t>
+            </w:r>
+            <w:proofErr w:type="spellEnd"/>
+          </w:p>
+        </w:tc>
+      </w:tr>
+      <w:tr>
+        <w:tc>
+          <w:tcPr>
+            <w:tcW w:w="6374" w:type="dxa"/>
+          </w:tcPr>
+          <w:p>
+            <w:r>
+              <w:t xml:space="preserve">Plains </w:t>
+            </w:r>
+            <w:r>
+              <w:t>z</w:t>
+            </w:r>
+            <w:r>
+              <w:t>ebra</w:t>
+            </w:r>
+          </w:p>
+        </w:tc>
+        <w:tc>
+          <w:tcPr>
+            <w:tcW w:w="2976" w:type="dxa"/>
+          </w:tcPr>
+          <w:p>
+            <w:pPr>
+              <w:rPr>
+                <w:i/>
+                <w:iCs/>
+              </w:rPr>
+            </w:pPr>
+            <w:r>
+              <w:rPr>
+                <w:i/>
+                <w:iCs/>
+              </w:rPr>
+              <w:t>Equus</w:t>
+            </w:r>
+            <w:r>
+              <w:rPr>
+                <w:i/>
+                <w:iCs/>
+              </w:rPr>
+              <w:t xml:space="preserve"> </w:t>
+            </w:r>
+            <w:r>
+              <w:rPr>
+                <w:i/>
+                <w:iCs/>
+              </w:rPr>
+              <w:t>quagga</w:t>
+            </w:r>
+          </w:p>
+        </w:tc>
+      </w:tr>
+      <w:tr>
+        <w:tc>
+          <w:tcPr>
+            <w:tcW w:w="6374" w:type="dxa"/>
+          </w:tcPr>
+          <w:p>
+            <w:r>
+              <w:t>Giraffe</w:t>
+            </w:r>
+          </w:p>
+        </w:tc>
+        <w:tc>
+          <w:tcPr>
+            <w:tcW w:w="2976" w:type="dxa"/>
+          </w:tcPr>
+          <w:p>
+            <w:pPr>
+              <w:rPr>
+                <w:i/>
+                <w:iCs/>
+              </w:rPr>
+            </w:pPr>
+            <w:r>
+              <w:rPr>
+                <w:i/>
+                <w:iCs/>
+              </w:rPr>
+              <w:t>Giraffa</w:t>
+            </w:r>
+            <w:r>
+              <w:rPr>
+                <w:i/>
+                <w:iCs/>
+              </w:rPr>
+              <w:t xml:space="preserve"> </w:t>
+            </w:r>
+            <w:r>
+              <w:rPr>
+                <w:i/>
+                <w:iCs/>
+              </w:rPr>
+              <w:t>camelopardalis</w:t>
+            </w:r>
+          </w:p>
+        </w:tc>
+      </w:tr>
+      <w:tr>
+        <w:tc>
+          <w:tcPr>
+            <w:tcW w:w="6374" w:type="dxa"/>
+          </w:tcPr>
+          <w:p>
+            <w:r>
+              <w:t>Roan antelope</w:t>
+            </w:r>
+          </w:p>
+        </w:tc>
+        <w:tc>
+          <w:tcPr>
+            <w:tcW w:w="2976" w:type="dxa"/>
+          </w:tcPr>
+          <w:p>
+            <w:pPr>
+              <w:rPr>
+                <w:i/>
+                <w:iCs/>
+              </w:rPr>
+            </w:pPr>
+            <w:r>
+              <w:rPr>
+                <w:i/>
+                <w:iCs/>
+              </w:rPr>
+              <w:t>Hippotragus</w:t>
+            </w:r>
+            <w:r>
+              <w:rPr>
+                <w:i/>
+                <w:iCs/>
+              </w:rPr>
+              <w:t xml:space="preserve"> </w:t>
+            </w:r>
+            <w:proofErr w:type="spellStart"/>
+            <w:r>
+              <w:rPr>
+                <w:i/>
+                <w:iCs/>
+              </w:rPr>
+              <w:t>equinus</w:t>
+            </w:r>
+            <w:proofErr w:type="spellEnd"/>
+          </w:p>
+        </w:tc>
+      </w:tr>
+      <w:tr>
+        <w:tc>
+          <w:tcPr>
+            <w:tcW w:w="6374" w:type="dxa"/>
+          </w:tcPr>
+          <w:p>
+            <w:r>
+              <w:t xml:space="preserve">Sable </w:t>
+            </w:r>
+            <w:r>
+              <w:t>a</w:t>
+            </w:r>
+            <w:r>
+              <w:t>ntelope</w:t>
+            </w:r>
+          </w:p>
+        </w:tc>
+        <w:tc>
+          <w:tcPr>
+            <w:tcW w:w="2976" w:type="dxa"/>
+          </w:tcPr>
+          <w:p>
+            <w:pPr>
+              <w:rPr>
+                <w:i/>
+                <w:iCs/>
+              </w:rPr>
+            </w:pPr>
+            <w:r>
+              <w:rPr>
+                <w:i/>
+                <w:iCs/>
+              </w:rPr>
+              <w:t>Hippotragus</w:t>
+            </w:r>
+            <w:r>
+              <w:rPr>
+                <w:i/>
+                <w:iCs/>
+              </w:rPr>
+              <w:t xml:space="preserve"> </w:t>
+            </w:r>
+            <w:proofErr w:type="spellStart"/>
+            <w:r>
+              <w:rPr>
+                <w:i/>
+                <w:iCs/>
+              </w:rPr>
+              <w:t>niger</w:t>
+            </w:r>
+            <w:proofErr w:type="spellEnd"/>
+          </w:p>
+        </w:tc>
+      </w:tr>
+      <w:tr>
+        <w:tc>
+          <w:tcPr>
+            <w:tcW w:w="6374" w:type="dxa"/>
+          </w:tcPr>
+          <w:p>
+            <w:r>
+              <w:t>Waterbuck</w:t>
+            </w:r>
+          </w:p>
+        </w:tc>
+        <w:tc>
+          <w:tcPr>
+            <w:tcW w:w="2976" w:type="dxa"/>
+          </w:tcPr>
+          <w:p>
+            <w:pPr>
+              <w:rPr>
+                <w:i/>
+                <w:iCs/>
+              </w:rPr>
+            </w:pPr>
+            <w:r>
+              <w:rPr>
+                <w:i/>
+                <w:iCs/>
+              </w:rPr>
+              <w:t>Kobus</w:t>
+            </w:r>
+            <w:r>
+              <w:rPr>
+                <w:i/>
+                <w:iCs/>
+              </w:rPr>
+              <w:t xml:space="preserve"> </w:t>
+            </w:r>
+            <w:proofErr w:type="spellStart"/>
+            <w:r>
+              <w:rPr>
+                <w:i/>
+                <w:iCs/>
+              </w:rPr>
+              <w:t>ellipsiprymnus</w:t>
+            </w:r>
+            <w:proofErr w:type="spellEnd"/>
+          </w:p>
+        </w:tc>
+      </w:tr>
+      <w:tr>
+        <w:tc>
+          <w:tcPr>
+            <w:tcW w:w="6374" w:type="dxa"/>
+          </w:tcPr>
+          <w:p>
+            <w:r>
+              <w:t>Kob</w:t>
+            </w:r>
+          </w:p>
+        </w:tc>
+        <w:tc>
+          <w:tcPr>
+            <w:tcW w:w="2976" w:type="dxa"/>
+          </w:tcPr>
+          <w:p>
+            <w:pPr>
+              <w:rPr>
+                <w:i/>
+                <w:iCs/>
+              </w:rPr>
+            </w:pPr>
+            <w:r>
+              <w:rPr>
+                <w:i/>
+                <w:iCs/>
+              </w:rPr>
+              <w:t>Kobus</w:t>
+            </w:r>
+            <w:r>
+              <w:rPr>
+                <w:i/>
+                <w:iCs/>
+              </w:rPr>
+              <w:t xml:space="preserve"> </w:t>
+            </w:r>
+            <w:proofErr w:type="spellStart"/>
+            <w:r>
+              <w:rPr>
+                <w:i/>
+                <w:iCs/>
+              </w:rPr>
+              <w:t>kob</w:t>
+            </w:r>
+            <w:proofErr w:type="spellEnd"/>
+          </w:p>
+        </w:tc>
+      </w:tr>
+      <w:tr>
+        <w:tc>
+          <w:tcPr>
+            <w:tcW w:w="6374" w:type="dxa"/>
+          </w:tcPr>
+          <w:p>
+            <w:r>
+              <w:t>African bush elephant</w:t>
+            </w:r>
+          </w:p>
+        </w:tc>
+        <w:tc>
+          <w:tcPr>
+            <w:tcW w:w="2976" w:type="dxa"/>
+          </w:tcPr>
+          <w:p>
+            <w:pPr>
+              <w:rPr>
+                <w:i/>
+                <w:iCs/>
+              </w:rPr>
+            </w:pPr>
+            <w:r>
+              <w:rPr>
+                <w:i/>
+                <w:iCs/>
+              </w:rPr>
+              <w:t>Loxodonta</w:t>
+            </w:r>
+            <w:r>
+              <w:rPr>
+                <w:i/>
+                <w:iCs/>
+              </w:rPr>
+              <w:t xml:space="preserve"> </w:t>
+            </w:r>
+            <w:proofErr w:type="spellStart"/>
+            <w:r>
+              <w:rPr>
+                <w:i/>
+                <w:iCs/>
+              </w:rPr>
+              <w:t>africana</w:t>
+            </w:r>
+            <w:proofErr w:type="spellEnd"/>
+          </w:p>
+        </w:tc>
+      </w:tr>
+      <w:tr>
+        <w:tc>
+          <w:tcPr>
+            <w:tcW w:w="6374" w:type="dxa"/>
+          </w:tcPr>
+          <w:p>
+            <w:r>
+              <w:t>Kirk’s dik-dik</w:t>
+            </w:r>
+          </w:p>
+        </w:tc>
+        <w:tc>
+          <w:tcPr>
+            <w:tcW w:w="2976" w:type="dxa"/>
+          </w:tcPr>
+          <w:p>
+            <w:pPr>
+              <w:rPr>
+                <w:i/>
+                <w:iCs/>
+              </w:rPr>
+            </w:pPr>
+            <w:proofErr w:type="spellStart"/>
+            <w:r>
+              <w:rPr>
+                <w:i/>
+                <w:iCs/>
+              </w:rPr>
+              <w:t>Madoqua</w:t>
+            </w:r>
+            <w:proofErr w:type="spellEnd"/>
+            <w:r>
+              <w:rPr>
+                <w:i/>
+                <w:iCs/>
+              </w:rPr>
+              <w:t xml:space="preserve"> </w:t>
+            </w:r>
+            <w:proofErr w:type="spellStart"/>
+            <w:r>
+              <w:rPr>
+                <w:i/>
+                <w:iCs/>
+              </w:rPr>
+              <w:t>kirkii</w:t>
+            </w:r>
+            <w:proofErr w:type="spellEnd"/>
+          </w:p>
+        </w:tc>
+      </w:tr>
+      <w:tr>
+        <w:tc>
+          <w:tcPr>
+            <w:tcW w:w="6374" w:type="dxa"/>
+          </w:tcPr>
+          <w:p>
+            <w:r>
+              <w:t>Grant’s gazelle</w:t>
+            </w:r>
+          </w:p>
+        </w:tc>
+        <w:tc>
+          <w:tcPr>
+            <w:tcW w:w="2976" w:type="dxa"/>
+          </w:tcPr>
+          <w:p>
+            <w:pPr>
+              <w:rPr>
+                <w:i/>
+                <w:iCs/>
+              </w:rPr>
+            </w:pPr>
+            <w:proofErr w:type="spellStart"/>
+            <w:r>
+              <w:rPr>
+                <w:i/>
+                <w:iCs/>
+              </w:rPr>
+              <w:t>Nanger</w:t>
+            </w:r>
+            <w:proofErr w:type="spellEnd"/>
+            <w:r>
+              <w:rPr>
+                <w:i/>
+                <w:iCs/>
+              </w:rPr>
+              <w:t xml:space="preserve"> </w:t>
+            </w:r>
+            <w:proofErr w:type="spellStart"/>
+            <w:r>
+              <w:rPr>
+                <w:i/>
+                <w:iCs/>
+              </w:rPr>
+              <w:t>granti</w:t>
+            </w:r>
+            <w:proofErr w:type="spellEnd"/>
+          </w:p>
+        </w:tc>
+      </w:tr>
+      <w:tr>
+        <w:tc>
+          <w:tcPr>
+            <w:tcW w:w="6374" w:type="dxa"/>
+          </w:tcPr>
+          <w:p>
+            <w:r>
+              <w:t>Klipspringer</w:t>
+            </w:r>
+          </w:p>
+        </w:tc>
+        <w:tc>
+          <w:tcPr>
+            <w:tcW w:w="2976" w:type="dxa"/>
+          </w:tcPr>
+          <w:p>
+            <w:pPr>
+              <w:rPr>
+                <w:i/>
+                <w:iCs/>
+              </w:rPr>
+            </w:pPr>
+            <w:proofErr w:type="spellStart"/>
+            <w:r>
+              <w:rPr>
+                <w:i/>
+                <w:iCs/>
+              </w:rPr>
+              <w:t>Oreotragus</w:t>
+            </w:r>
+            <w:proofErr w:type="spellEnd"/>
+            <w:r>
+              <w:rPr>
+                <w:i/>
+                <w:iCs/>
+              </w:rPr>
+              <w:t xml:space="preserve"> </w:t>
+            </w:r>
+            <w:proofErr w:type="spellStart"/>
+            <w:r>
+              <w:rPr>
+                <w:i/>
+                <w:iCs/>
+              </w:rPr>
+              <w:t>oreotragu</w:t>
+            </w:r>
+            <w:r>
+              <w:rPr>
+                <w:i/>
+                <w:iCs/>
+              </w:rPr>
+              <w:t>s</w:t>
+            </w:r>
+            <w:proofErr w:type="spellEnd"/>
+          </w:p>
+        </w:tc>
+      </w:tr>
+      <w:tr>
+        <w:tc>
+          <w:tcPr>
+            <w:tcW w:w="6374" w:type="dxa"/>
+          </w:tcPr>
+          <w:p>
+            <w:r>
+              <w:t>Oribi</w:t>
+            </w:r>
+          </w:p>
+        </w:tc>
+        <w:tc>
+          <w:tcPr>
+            <w:tcW w:w="2976" w:type="dxa"/>
+          </w:tcPr>
+          <w:p>
+            <w:pPr>
+              <w:rPr>
+                <w:i/>
+                <w:iCs/>
+              </w:rPr>
+            </w:pPr>
+            <w:proofErr w:type="spellStart"/>
+            <w:r>
+              <w:rPr>
+                <w:i/>
+                <w:iCs/>
+              </w:rPr>
+              <w:t>Ourebia</w:t>
+            </w:r>
+            <w:proofErr w:type="spellEnd"/>
+            <w:r>
+              <w:rPr>
+                <w:i/>
+                <w:iCs/>
+              </w:rPr>
+              <w:t xml:space="preserve"> </w:t>
+            </w:r>
+            <w:proofErr w:type="spellStart"/>
+            <w:r>
+              <w:rPr>
+                <w:i/>
+                <w:iCs/>
+              </w:rPr>
+              <w:t>ourebi</w:t>
+            </w:r>
+            <w:proofErr w:type="spellEnd"/>
+          </w:p>
+        </w:tc>
+      </w:tr>
+      <w:tr>
+        <w:tc>
+          <w:tcPr>
+            <w:tcW w:w="6374" w:type="dxa"/>
+          </w:tcPr>
+          <w:p>
+            <w:r>
+              <w:t>Common w</w:t>
+            </w:r>
+            <w:r>
+              <w:t>arthog</w:t>
+            </w:r>
+          </w:p>
+        </w:tc>
+        <w:tc>
+          <w:tcPr>
+            <w:tcW w:w="2976" w:type="dxa"/>
+          </w:tcPr>
+          <w:p>
+            <w:pPr>
+              <w:rPr>
+                <w:i/>
+                <w:iCs/>
+              </w:rPr>
+            </w:pPr>
+            <w:r>
+              <w:rPr>
+                <w:i/>
+                <w:iCs/>
+              </w:rPr>
+              <w:t>Phacochoerus</w:t>
+            </w:r>
+            <w:r>
+              <w:rPr>
+                <w:i/>
+                <w:iCs/>
+              </w:rPr>
+              <w:t xml:space="preserve"> </w:t>
+            </w:r>
+            <w:r>
+              <w:rPr>
+                <w:i/>
+                <w:iCs/>
+              </w:rPr>
+              <w:t>africanus</w:t>
+            </w:r>
+          </w:p>
+        </w:tc>
+      </w:tr>
+      <w:tr>
+        <w:tc>
+          <w:tcPr>
+            <w:tcW w:w="6374" w:type="dxa"/>
+          </w:tcPr>
+          <w:p>
+            <w:r>
+              <w:t>Steenbok</w:t>
+            </w:r>
+          </w:p>
+        </w:tc>
+        <w:tc>
+          <w:tcPr>
+            <w:tcW w:w="2976" w:type="dxa"/>
+          </w:tcPr>
+          <w:p>
+            <w:pPr>
+              <w:rPr>
+                <w:i/>
+                <w:iCs/>
+              </w:rPr>
+            </w:pPr>
+            <w:r>
+              <w:rPr>
+                <w:i/>
+                <w:iCs/>
+              </w:rPr>
+              <w:t>Raphicerus</w:t>
+            </w:r>
+            <w:r>
+              <w:rPr>
+                <w:i/>
+                <w:iCs/>
+              </w:rPr>
+              <w:t xml:space="preserve"> </w:t>
+            </w:r>
+            <w:r>
+              <w:rPr>
+                <w:i/>
+                <w:iCs/>
+              </w:rPr>
+              <w:t>campestris</w:t>
+            </w:r>
+          </w:p>
+        </w:tc>
+      </w:tr>
+      <w:tr>
+        <w:tc>
+          <w:tcPr>
+            <w:tcW w:w="6374" w:type="dxa"/>
+          </w:tcPr>
+          <w:p>
+            <w:r>
+              <w:t>Southern reedbuck</w:t>
+            </w:r>
+          </w:p>
+        </w:tc>
+        <w:tc>
+          <w:tcPr>
+            <w:tcW w:w="2976" w:type="dxa"/>
+          </w:tcPr>
+          <w:p>
+            <w:pPr>
+              <w:rPr>
+                <w:i/>
+                <w:iCs/>
+              </w:rPr>
+            </w:pPr>
+            <w:proofErr w:type="spellStart"/>
+            <w:r>
+              <w:rPr>
+                <w:i/>
+                <w:iCs/>
+              </w:rPr>
+              <w:t>Redunca</w:t>
+            </w:r>
+            <w:proofErr w:type="spellEnd"/>
+            <w:r>
+              <w:rPr>
+                <w:i/>
+                <w:iCs/>
+              </w:rPr>
+              <w:t xml:space="preserve"> </w:t>
+            </w:r>
+            <w:proofErr w:type="spellStart"/>
+            <w:r>
+              <w:rPr>
+                <w:i/>
+                <w:iCs/>
+              </w:rPr>
+              <w:t>arundinum</w:t>
+            </w:r>
+            <w:proofErr w:type="spellEnd"/>
+          </w:p>
+        </w:tc>
+      </w:tr>
+      <w:tr>
+        <w:tc>
+          <w:tcPr>
+            <w:tcW w:w="6374" w:type="dxa"/>
+          </w:tcPr>
+          <w:p>
+            <w:r>
+              <w:t>Mountain reedbuck</w:t>
+            </w:r>
+          </w:p>
+        </w:tc>
+        <w:tc>
+          <w:tcPr>
+            <w:tcW w:w="2976" w:type="dxa"/>
+          </w:tcPr>
+          <w:p>
+            <w:pPr>
+              <w:rPr>
+                <w:i/>
+                <w:iCs/>
+              </w:rPr>
+            </w:pPr>
+            <w:proofErr w:type="spellStart"/>
+            <w:r>
+              <w:rPr>
+                <w:i/>
+                <w:iCs/>
+              </w:rPr>
+              <w:t>Redunca</w:t>
+            </w:r>
+            <w:proofErr w:type="spellEnd"/>
+            <w:r>
+              <w:rPr>
+                <w:i/>
+                <w:iCs/>
+              </w:rPr>
+              <w:t xml:space="preserve"> </w:t>
+            </w:r>
+            <w:proofErr w:type="spellStart"/>
+            <w:r>
+              <w:rPr>
+                <w:i/>
+                <w:iCs/>
+              </w:rPr>
+              <w:t>fulvorufula</w:t>
+            </w:r>
+            <w:proofErr w:type="spellEnd"/>
+          </w:p>
+        </w:tc>
+      </w:tr>
+      <w:tr>
+        <w:tc>
+          <w:tcPr>
+            <w:tcW w:w="6374" w:type="dxa"/>
+          </w:tcPr>
+          <w:p>
+            <w:r>
+              <w:t>Bohor reedbuck</w:t>
+            </w:r>
+          </w:p>
+        </w:tc>
+        <w:tc>
+          <w:tcPr>
+            <w:tcW w:w="2976" w:type="dxa"/>
+          </w:tcPr>
+          <w:p>
+            <w:pPr>
+              <w:rPr>
+                <w:i/>
+                <w:iCs/>
+              </w:rPr>
+            </w:pPr>
+            <w:proofErr w:type="spellStart"/>
+            <w:r>
+              <w:rPr>
+                <w:i/>
+                <w:iCs/>
+              </w:rPr>
+              <w:t>Redunca</w:t>
+            </w:r>
+            <w:proofErr w:type="spellEnd"/>
+            <w:r>
+              <w:rPr>
+                <w:i/>
+                <w:iCs/>
+              </w:rPr>
+              <w:t xml:space="preserve"> </w:t>
+            </w:r>
+            <w:proofErr w:type="spellStart"/>
+            <w:r>
+              <w:rPr>
+                <w:i/>
+                <w:iCs/>
+              </w:rPr>
+              <w:t>redunca</w:t>
+            </w:r>
+            <w:proofErr w:type="spellEnd"/>
+          </w:p>
+        </w:tc>
+      </w:tr>
+      <w:tr>
+        <w:tc>
+          <w:tcPr>
+            <w:tcW w:w="6374" w:type="dxa"/>
+          </w:tcPr>
+          <w:p>
+            <w:r>
+              <w:t>Common duiker</w:t>
+            </w:r>
+          </w:p>
+        </w:tc>
+        <w:tc>
+          <w:tcPr>
+            <w:tcW w:w="2976" w:type="dxa"/>
+          </w:tcPr>
+          <w:p>
+            <w:pPr>
+              <w:rPr>
+                <w:i/>
+                <w:iCs/>
+              </w:rPr>
+            </w:pPr>
+            <w:proofErr w:type="spellStart"/>
+            <w:r>
+              <w:rPr>
+                <w:i/>
+                <w:iCs/>
+              </w:rPr>
+              <w:t>Sylvicapra</w:t>
+            </w:r>
+            <w:proofErr w:type="spellEnd"/>
+            <w:r>
+              <w:rPr>
+                <w:i/>
+                <w:iCs/>
+              </w:rPr>
+              <w:t xml:space="preserve"> </w:t>
+            </w:r>
+            <w:proofErr w:type="spellStart"/>
+            <w:r>
+              <w:rPr>
+                <w:i/>
+                <w:iCs/>
+              </w:rPr>
+              <w:t>grimmia</w:t>
+            </w:r>
+            <w:proofErr w:type="spellEnd"/>
+          </w:p>
+        </w:tc>
+      </w:tr>
+      <w:tr>
+        <w:tc>
+          <w:tcPr>
+            <w:tcW w:w="6374" w:type="dxa"/>
+          </w:tcPr>
+          <w:p>
+            <w:r>
+              <w:t>Common eland</w:t>
+            </w:r>
+          </w:p>
+        </w:tc>
+        <w:tc>
+          <w:tcPr>
+            <w:tcW w:w="2976" w:type="dxa"/>
+          </w:tcPr>
+          <w:p>
+            <w:pPr>
+              <w:rPr>
+                <w:i/>
+                <w:iCs/>
+              </w:rPr>
+            </w:pPr>
+            <w:r>
+              <w:rPr>
+                <w:i/>
+                <w:iCs/>
+              </w:rPr>
+              <w:t>Tragelaphus</w:t>
+            </w:r>
+            <w:r>
+              <w:rPr>
+                <w:i/>
+                <w:iCs/>
+              </w:rPr>
+              <w:t xml:space="preserve"> </w:t>
+            </w:r>
+            <w:r>
+              <w:rPr>
+                <w:i/>
+                <w:iCs/>
+              </w:rPr>
+              <w:t>oryx</w:t>
+            </w:r>
+          </w:p>
+        </w:tc>
+      </w:tr>
+      <w:tr>
+        <w:tc>
+          <w:tcPr>
+            <w:tcW w:w="6374" w:type="dxa"/>
+          </w:tcPr>
+          <w:p>
+            <w:r>
+              <w:t>Greater kudu</w:t>
+            </w:r>
+          </w:p>
+        </w:tc>
+        <w:tc>
+          <w:tcPr>
+            <w:tcW w:w="2976" w:type="dxa"/>
+          </w:tcPr>
+          <w:p>
+            <w:pPr>
+              <w:rPr>
+                <w:i/>
+                <w:iCs/>
+              </w:rPr>
+            </w:pPr>
+            <w:r>
+              <w:rPr>
+                <w:i/>
+                <w:iCs/>
+              </w:rPr>
+              <w:t>Tragelaphus</w:t>
+            </w:r>
+            <w:r>
+              <w:rPr>
+                <w:i/>
+                <w:iCs/>
+              </w:rPr>
+              <w:t xml:space="preserve"> </w:t>
+            </w:r>
+            <w:proofErr w:type="spellStart"/>
+            <w:r>
+              <w:rPr>
+                <w:i/>
+                <w:iCs/>
+              </w:rPr>
+              <w:t>strepsiceros</w:t>
+            </w:r>
+            <w:proofErr w:type="spellEnd"/>
+          </w:p>
+        </w:tc>
+      </w:tr>
+    </w:tbl>
+    <w:p>
+      <w:pPr>
+        <w:rPr>
+          <w:b/>
+          <w:bCs/>
+        </w:rPr>
+      </w:pPr>
+    </w:p>
+    <w:p>
+      <w:pPr>
+        <w:rPr>
+          <w:b/>
+          <w:bCs/>
+        </w:rPr>
+      </w:pPr>
+      <w:r>
+        <w:t>Table S</w:t>
+      </w:r>
+      <w:r>
+        <w:fldChar w:fldCharType="begin"/>
+      </w:r>
+      <w:r>
+        <w:instrText xml:space="preserve"> SEQ Table \* ARABIC </w:instrText>
+      </w:r>
+      <w:r>
+        <w:fldChar w:fldCharType="separate"/>
+      </w:r>
+      <w:r>
+        <w:rPr>
+          <w:noProof/>
+        </w:rPr>
+        <w:t>1</w:t>
+      </w:r>
+      <w:r>
+        <w:fldChar w:fldCharType="end"/>
+      </w:r>
+      <w:r>
+        <w:t>. A</w:t>
+      </w:r>
+      <w:r>
+        <w:t xml:space="preserve"> full list of savannah species removed from th</w:t>
+      </w:r>
+      <w:r>
+        <w:t>e Open Habitats</w:t>
+      </w:r>
+      <w:r>
+        <w:t xml:space="preserve"> model</w:t>
+      </w:r>
+      <w:r>
+        <w:t xml:space="preserve"> manually.</w:t>
+      </w:r>
+    </w:p>
+    <w:p>
+      <w:pPr>
+        <w:rPr>
+          <w:b/>
+          <w:bCs/>
+        </w:rPr>
+      </w:pPr>
+      <w:r>
+        <w:rPr>
+          <w:b/>
+          <w:bCs/>
+        </w:rPr>
+        <w:br w:type="page"/>
+      </w:r>
       <w:r>
         <w:rPr>
           <w:noProof/>
@@ -906,7 +2170,6 @@
         <w:rPr>
           <w:i w:val="0"/>
           <w:iCs w:val="0"/>
-          <w:noProof/>
           <w:color w:val="auto"/>
           <w:sz w:val="22"/>
           <w:szCs w:val="22"/>
@@ -992,6 +2255,1875 @@
           <w:szCs w:val="22"/>
         </w:rPr>
         <w:t xml:space="preserve"> model.</w:t>
+      </w:r>
+    </w:p>
+    <w:p>
+      <w:pPr>
+        <w:rPr>
+          <w:lang w:val="en-GB"/>
+        </w:rPr>
+      </w:pPr>
+    </w:p>
+    <w:tbl>
+      <w:tblPr>
+        <w:tblStyle w:val="GridTable4"/>
+        <w:tblW w:w="0" w:type="auto"/>
+        <w:tblLook w:val="04A0" w:firstRow="1" w:lastRow="0" w:firstColumn="1" w:lastColumn="0" w:noHBand="0" w:noVBand="1"/>
+      </w:tblPr>
+      <w:tblGrid>
+        <w:gridCol w:w="2338"/>
+        <w:gridCol w:w="4675"/>
+      </w:tblGrid>
+      <w:tr>
+        <w:trPr>
+          <w:cnfStyle w:val="100000000000" w:firstRow="1" w:lastRow="0" w:firstColumn="0" w:lastColumn="0" w:oddVBand="0" w:evenVBand="0" w:oddHBand="0" w:evenHBand="0" w:firstRowFirstColumn="0" w:firstRowLastColumn="0" w:lastRowFirstColumn="0" w:lastRowLastColumn="0"/>
+        </w:trPr>
+        <w:tc>
+          <w:tcPr>
+            <w:cnfStyle w:val="001000000000" w:firstRow="0" w:lastRow="0" w:firstColumn="1" w:lastColumn="0" w:oddVBand="0" w:evenVBand="0" w:oddHBand="0" w:evenHBand="0" w:firstRowFirstColumn="0" w:firstRowLastColumn="0" w:lastRowFirstColumn="0" w:lastRowLastColumn="0"/>
+            <w:tcW w:w="2338" w:type="dxa"/>
+          </w:tcPr>
+          <w:p>
+            <w:pPr>
+              <w:rPr>
+                <w:lang w:val="en-GB"/>
+              </w:rPr>
+            </w:pPr>
+            <w:r>
+              <w:rPr>
+                <w:lang w:val="en-GB"/>
+              </w:rPr>
+              <w:t>Name</w:t>
+            </w:r>
+          </w:p>
+        </w:tc>
+        <w:tc>
+          <w:tcPr>
+            <w:tcW w:w="4675" w:type="dxa"/>
+          </w:tcPr>
+          <w:p>
+            <w:pPr>
+              <w:cnfStyle w:val="100000000000" w:firstRow="1" w:lastRow="0" w:firstColumn="0" w:lastColumn="0" w:oddVBand="0" w:evenVBand="0" w:oddHBand="0" w:evenHBand="0" w:firstRowFirstColumn="0" w:firstRowLastColumn="0" w:lastRowFirstColumn="0" w:lastRowLastColumn="0"/>
+              <w:rPr>
+                <w:lang w:val="en-GB"/>
+              </w:rPr>
+            </w:pPr>
+            <w:r>
+              <w:rPr>
+                <w:lang w:val="en-GB"/>
+              </w:rPr>
+              <w:t>Scientific Name</w:t>
+            </w:r>
+          </w:p>
+        </w:tc>
+      </w:tr>
+      <w:tr>
+        <w:trPr>
+          <w:cnfStyle w:val="000000100000" w:firstRow="0" w:lastRow="0" w:firstColumn="0" w:lastColumn="0" w:oddVBand="0" w:evenVBand="0" w:oddHBand="1" w:evenHBand="0" w:firstRowFirstColumn="0" w:firstRowLastColumn="0" w:lastRowFirstColumn="0" w:lastRowLastColumn="0"/>
+          <w:trHeight w:val="288"/>
+        </w:trPr>
+        <w:tc>
+          <w:tcPr>
+            <w:cnfStyle w:val="001000000000" w:firstRow="0" w:lastRow="0" w:firstColumn="1" w:lastColumn="0" w:oddVBand="0" w:evenVBand="0" w:oddHBand="0" w:evenHBand="0" w:firstRowFirstColumn="0" w:firstRowLastColumn="0" w:lastRowFirstColumn="0" w:lastRowLastColumn="0"/>
+            <w:tcW w:w="2338" w:type="dxa"/>
+          </w:tcPr>
+          <w:p>
+            <w:pPr>
+              <w:rPr>
+                <w:rFonts w:ascii="Calibri" w:eastAsia="Times New Roman" w:hAnsi="Calibri" w:cs="Calibri"/>
+                <w:color w:val="000000"/>
+                <w:sz w:val="22"/>
+                <w:szCs w:val="22"/>
+                <w:lang w:val="en-GB" w:eastAsia="en-GB"/>
+              </w:rPr>
+            </w:pPr>
+            <w:r>
+              <w:rPr>
+                <w:rFonts w:ascii="Calibri" w:eastAsia="Times New Roman" w:hAnsi="Calibri" w:cs="Calibri"/>
+                <w:color w:val="000000"/>
+                <w:sz w:val="22"/>
+                <w:szCs w:val="22"/>
+                <w:lang w:val="en-GB" w:eastAsia="en-GB"/>
+              </w:rPr>
+              <w:t>Impala</w:t>
+            </w:r>
+          </w:p>
+        </w:tc>
+        <w:tc>
+          <w:tcPr>
+            <w:tcW w:w="4675" w:type="dxa"/>
+            <w:noWrap/>
+            <w:hideMark/>
+          </w:tcPr>
+          <w:p>
+            <w:pPr>
+              <w:cnfStyle w:val="000000100000" w:firstRow="0" w:lastRow="0" w:firstColumn="0" w:lastColumn="0" w:oddVBand="0" w:evenVBand="0" w:oddHBand="1" w:evenHBand="0" w:firstRowFirstColumn="0" w:firstRowLastColumn="0" w:lastRowFirstColumn="0" w:lastRowLastColumn="0"/>
+              <w:rPr>
+                <w:rFonts w:ascii="Calibri" w:eastAsia="Times New Roman" w:hAnsi="Calibri" w:cs="Calibri"/>
+                <w:i/>
+                <w:iCs/>
+                <w:color w:val="000000"/>
+                <w:sz w:val="22"/>
+                <w:szCs w:val="22"/>
+                <w:lang w:val="en-GB" w:eastAsia="en-GB"/>
+              </w:rPr>
+            </w:pPr>
+            <w:r>
+              <w:rPr>
+                <w:rFonts w:ascii="Calibri" w:eastAsia="Times New Roman" w:hAnsi="Calibri" w:cs="Calibri"/>
+                <w:i/>
+                <w:iCs/>
+                <w:color w:val="000000"/>
+                <w:sz w:val="22"/>
+                <w:szCs w:val="22"/>
+                <w:lang w:val="en-GB" w:eastAsia="en-GB"/>
+              </w:rPr>
+              <w:t>Aepyceros melampus</w:t>
+            </w:r>
+          </w:p>
+        </w:tc>
+      </w:tr>
+      <w:tr>
+        <w:trPr>
+          <w:trHeight w:val="288"/>
+        </w:trPr>
+        <w:tc>
+          <w:tcPr>
+            <w:cnfStyle w:val="001000000000" w:firstRow="0" w:lastRow="0" w:firstColumn="1" w:lastColumn="0" w:oddVBand="0" w:evenVBand="0" w:oddHBand="0" w:evenHBand="0" w:firstRowFirstColumn="0" w:firstRowLastColumn="0" w:lastRowFirstColumn="0" w:lastRowLastColumn="0"/>
+            <w:tcW w:w="2338" w:type="dxa"/>
+          </w:tcPr>
+          <w:p>
+            <w:pPr>
+              <w:rPr>
+                <w:rFonts w:ascii="Calibri" w:eastAsia="Times New Roman" w:hAnsi="Calibri" w:cs="Calibri"/>
+                <w:color w:val="000000"/>
+                <w:sz w:val="22"/>
+                <w:szCs w:val="22"/>
+                <w:lang w:val="en-GB" w:eastAsia="en-GB"/>
+              </w:rPr>
+            </w:pPr>
+            <w:r>
+              <w:rPr>
+                <w:rFonts w:ascii="Calibri" w:eastAsia="Times New Roman" w:hAnsi="Calibri" w:cs="Calibri"/>
+                <w:color w:val="000000"/>
+                <w:sz w:val="22"/>
+                <w:szCs w:val="22"/>
+                <w:lang w:val="en-GB" w:eastAsia="en-GB"/>
+              </w:rPr>
+              <w:t>Hartebeest</w:t>
+            </w:r>
+          </w:p>
+        </w:tc>
+        <w:tc>
+          <w:tcPr>
+            <w:tcW w:w="4675" w:type="dxa"/>
+            <w:noWrap/>
+            <w:hideMark/>
+          </w:tcPr>
+          <w:p>
+            <w:pPr>
+              <w:cnfStyle w:val="000000000000" w:firstRow="0" w:lastRow="0" w:firstColumn="0" w:lastColumn="0" w:oddVBand="0" w:evenVBand="0" w:oddHBand="0" w:evenHBand="0" w:firstRowFirstColumn="0" w:firstRowLastColumn="0" w:lastRowFirstColumn="0" w:lastRowLastColumn="0"/>
+              <w:rPr>
+                <w:rFonts w:ascii="Calibri" w:eastAsia="Times New Roman" w:hAnsi="Calibri" w:cs="Calibri"/>
+                <w:i/>
+                <w:iCs/>
+                <w:color w:val="000000"/>
+                <w:sz w:val="22"/>
+                <w:szCs w:val="22"/>
+                <w:lang w:val="en-GB" w:eastAsia="en-GB"/>
+              </w:rPr>
+            </w:pPr>
+            <w:proofErr w:type="spellStart"/>
+            <w:r>
+              <w:rPr>
+                <w:rFonts w:ascii="Calibri" w:eastAsia="Times New Roman" w:hAnsi="Calibri" w:cs="Calibri"/>
+                <w:i/>
+                <w:iCs/>
+                <w:color w:val="000000"/>
+                <w:sz w:val="22"/>
+                <w:szCs w:val="22"/>
+                <w:lang w:val="en-GB" w:eastAsia="en-GB"/>
+              </w:rPr>
+              <w:t>Alcelaphus</w:t>
+            </w:r>
+            <w:proofErr w:type="spellEnd"/>
+            <w:r>
+              <w:rPr>
+                <w:rFonts w:ascii="Calibri" w:eastAsia="Times New Roman" w:hAnsi="Calibri" w:cs="Calibri"/>
+                <w:i/>
+                <w:iCs/>
+                <w:color w:val="000000"/>
+                <w:sz w:val="22"/>
+                <w:szCs w:val="22"/>
+                <w:lang w:val="en-GB" w:eastAsia="en-GB"/>
+              </w:rPr>
+              <w:t xml:space="preserve"> </w:t>
+            </w:r>
+            <w:proofErr w:type="spellStart"/>
+            <w:r>
+              <w:rPr>
+                <w:rFonts w:ascii="Calibri" w:eastAsia="Times New Roman" w:hAnsi="Calibri" w:cs="Calibri"/>
+                <w:i/>
+                <w:iCs/>
+                <w:color w:val="000000"/>
+                <w:sz w:val="22"/>
+                <w:szCs w:val="22"/>
+                <w:lang w:val="en-GB" w:eastAsia="en-GB"/>
+              </w:rPr>
+              <w:t>buselaphus</w:t>
+            </w:r>
+            <w:proofErr w:type="spellEnd"/>
+          </w:p>
+        </w:tc>
+      </w:tr>
+      <w:tr>
+        <w:trPr>
+          <w:cnfStyle w:val="000000100000" w:firstRow="0" w:lastRow="0" w:firstColumn="0" w:lastColumn="0" w:oddVBand="0" w:evenVBand="0" w:oddHBand="1" w:evenHBand="0" w:firstRowFirstColumn="0" w:firstRowLastColumn="0" w:lastRowFirstColumn="0" w:lastRowLastColumn="0"/>
+          <w:trHeight w:val="288"/>
+        </w:trPr>
+        <w:tc>
+          <w:tcPr>
+            <w:cnfStyle w:val="001000000000" w:firstRow="0" w:lastRow="0" w:firstColumn="1" w:lastColumn="0" w:oddVBand="0" w:evenVBand="0" w:oddHBand="0" w:evenHBand="0" w:firstRowFirstColumn="0" w:firstRowLastColumn="0" w:lastRowFirstColumn="0" w:lastRowLastColumn="0"/>
+            <w:tcW w:w="2338" w:type="dxa"/>
+          </w:tcPr>
+          <w:p>
+            <w:pPr>
+              <w:rPr>
+                <w:rFonts w:ascii="Calibri" w:eastAsia="Times New Roman" w:hAnsi="Calibri" w:cs="Calibri"/>
+                <w:color w:val="000000"/>
+                <w:sz w:val="22"/>
+                <w:szCs w:val="22"/>
+                <w:lang w:val="en-GB" w:eastAsia="en-GB"/>
+              </w:rPr>
+            </w:pPr>
+            <w:r>
+              <w:rPr>
+                <w:rFonts w:ascii="Calibri" w:eastAsia="Times New Roman" w:hAnsi="Calibri" w:cs="Calibri"/>
+                <w:color w:val="000000"/>
+                <w:sz w:val="22"/>
+                <w:szCs w:val="22"/>
+                <w:lang w:val="en-GB" w:eastAsia="en-GB"/>
+              </w:rPr>
+              <w:t xml:space="preserve">Plains </w:t>
+            </w:r>
+            <w:r>
+              <w:rPr>
+                <w:rFonts w:ascii="Calibri" w:eastAsia="Times New Roman" w:hAnsi="Calibri" w:cs="Calibri"/>
+                <w:color w:val="000000"/>
+                <w:sz w:val="22"/>
+                <w:szCs w:val="22"/>
+                <w:lang w:val="en-GB" w:eastAsia="en-GB"/>
+              </w:rPr>
+              <w:t>z</w:t>
+            </w:r>
+            <w:r>
+              <w:rPr>
+                <w:rFonts w:ascii="Calibri" w:eastAsia="Times New Roman" w:hAnsi="Calibri" w:cs="Calibri"/>
+                <w:color w:val="000000"/>
+                <w:sz w:val="22"/>
+                <w:szCs w:val="22"/>
+                <w:lang w:val="en-GB" w:eastAsia="en-GB"/>
+              </w:rPr>
+              <w:t>ebra</w:t>
+            </w:r>
+          </w:p>
+        </w:tc>
+        <w:tc>
+          <w:tcPr>
+            <w:tcW w:w="4675" w:type="dxa"/>
+            <w:noWrap/>
+            <w:hideMark/>
+          </w:tcPr>
+          <w:p>
+            <w:pPr>
+              <w:cnfStyle w:val="000000100000" w:firstRow="0" w:lastRow="0" w:firstColumn="0" w:lastColumn="0" w:oddVBand="0" w:evenVBand="0" w:oddHBand="1" w:evenHBand="0" w:firstRowFirstColumn="0" w:firstRowLastColumn="0" w:lastRowFirstColumn="0" w:lastRowLastColumn="0"/>
+              <w:rPr>
+                <w:rFonts w:ascii="Calibri" w:eastAsia="Times New Roman" w:hAnsi="Calibri" w:cs="Calibri"/>
+                <w:i/>
+                <w:iCs/>
+                <w:color w:val="000000"/>
+                <w:sz w:val="22"/>
+                <w:szCs w:val="22"/>
+                <w:lang w:val="en-GB" w:eastAsia="en-GB"/>
+              </w:rPr>
+            </w:pPr>
+            <w:r>
+              <w:rPr>
+                <w:rFonts w:ascii="Calibri" w:eastAsia="Times New Roman" w:hAnsi="Calibri" w:cs="Calibri"/>
+                <w:i/>
+                <w:iCs/>
+                <w:color w:val="000000"/>
+                <w:sz w:val="22"/>
+                <w:szCs w:val="22"/>
+                <w:lang w:val="en-GB" w:eastAsia="en-GB"/>
+              </w:rPr>
+              <w:t>Equus quagga</w:t>
+            </w:r>
+          </w:p>
+        </w:tc>
+      </w:tr>
+      <w:tr>
+        <w:trPr>
+          <w:trHeight w:val="288"/>
+        </w:trPr>
+        <w:tc>
+          <w:tcPr>
+            <w:cnfStyle w:val="001000000000" w:firstRow="0" w:lastRow="0" w:firstColumn="1" w:lastColumn="0" w:oddVBand="0" w:evenVBand="0" w:oddHBand="0" w:evenHBand="0" w:firstRowFirstColumn="0" w:firstRowLastColumn="0" w:lastRowFirstColumn="0" w:lastRowLastColumn="0"/>
+            <w:tcW w:w="2338" w:type="dxa"/>
+          </w:tcPr>
+          <w:p>
+            <w:pPr>
+              <w:rPr>
+                <w:rFonts w:ascii="Calibri" w:eastAsia="Times New Roman" w:hAnsi="Calibri" w:cs="Calibri"/>
+                <w:color w:val="000000"/>
+                <w:sz w:val="22"/>
+                <w:szCs w:val="22"/>
+                <w:lang w:val="en-GB" w:eastAsia="en-GB"/>
+              </w:rPr>
+            </w:pPr>
+            <w:r>
+              <w:rPr>
+                <w:rFonts w:ascii="Calibri" w:eastAsia="Times New Roman" w:hAnsi="Calibri" w:cs="Calibri"/>
+                <w:color w:val="000000"/>
+                <w:sz w:val="22"/>
+                <w:szCs w:val="22"/>
+                <w:lang w:val="en-GB" w:eastAsia="en-GB"/>
+              </w:rPr>
+              <w:t>Giraffe</w:t>
+            </w:r>
+          </w:p>
+        </w:tc>
+        <w:tc>
+          <w:tcPr>
+            <w:tcW w:w="4675" w:type="dxa"/>
+            <w:noWrap/>
+            <w:hideMark/>
+          </w:tcPr>
+          <w:p>
+            <w:pPr>
+              <w:cnfStyle w:val="000000000000" w:firstRow="0" w:lastRow="0" w:firstColumn="0" w:lastColumn="0" w:oddVBand="0" w:evenVBand="0" w:oddHBand="0" w:evenHBand="0" w:firstRowFirstColumn="0" w:firstRowLastColumn="0" w:lastRowFirstColumn="0" w:lastRowLastColumn="0"/>
+              <w:rPr>
+                <w:rFonts w:ascii="Calibri" w:eastAsia="Times New Roman" w:hAnsi="Calibri" w:cs="Calibri"/>
+                <w:i/>
+                <w:iCs/>
+                <w:color w:val="000000"/>
+                <w:sz w:val="22"/>
+                <w:szCs w:val="22"/>
+                <w:lang w:val="en-GB" w:eastAsia="en-GB"/>
+              </w:rPr>
+            </w:pPr>
+            <w:r>
+              <w:rPr>
+                <w:rFonts w:ascii="Calibri" w:eastAsia="Times New Roman" w:hAnsi="Calibri" w:cs="Calibri"/>
+                <w:i/>
+                <w:iCs/>
+                <w:color w:val="000000"/>
+                <w:sz w:val="22"/>
+                <w:szCs w:val="22"/>
+                <w:lang w:val="en-GB" w:eastAsia="en-GB"/>
+              </w:rPr>
+              <w:t>Giraffa camelopardalis</w:t>
+            </w:r>
+          </w:p>
+        </w:tc>
+      </w:tr>
+      <w:tr>
+        <w:trPr>
+          <w:cnfStyle w:val="000000100000" w:firstRow="0" w:lastRow="0" w:firstColumn="0" w:lastColumn="0" w:oddVBand="0" w:evenVBand="0" w:oddHBand="1" w:evenHBand="0" w:firstRowFirstColumn="0" w:firstRowLastColumn="0" w:lastRowFirstColumn="0" w:lastRowLastColumn="0"/>
+          <w:trHeight w:val="288"/>
+        </w:trPr>
+        <w:tc>
+          <w:tcPr>
+            <w:cnfStyle w:val="001000000000" w:firstRow="0" w:lastRow="0" w:firstColumn="1" w:lastColumn="0" w:oddVBand="0" w:evenVBand="0" w:oddHBand="0" w:evenHBand="0" w:firstRowFirstColumn="0" w:firstRowLastColumn="0" w:lastRowFirstColumn="0" w:lastRowLastColumn="0"/>
+            <w:tcW w:w="2338" w:type="dxa"/>
+          </w:tcPr>
+          <w:p>
+            <w:pPr>
+              <w:rPr>
+                <w:rFonts w:ascii="Calibri" w:eastAsia="Times New Roman" w:hAnsi="Calibri" w:cs="Calibri"/>
+                <w:color w:val="000000"/>
+                <w:sz w:val="22"/>
+                <w:szCs w:val="22"/>
+                <w:lang w:val="en-GB" w:eastAsia="en-GB"/>
+              </w:rPr>
+            </w:pPr>
+            <w:r>
+              <w:rPr>
+                <w:rFonts w:ascii="Calibri" w:eastAsia="Times New Roman" w:hAnsi="Calibri" w:cs="Calibri"/>
+                <w:color w:val="000000"/>
+                <w:sz w:val="22"/>
+                <w:szCs w:val="22"/>
+                <w:lang w:val="en-GB" w:eastAsia="en-GB"/>
+              </w:rPr>
+              <w:t>Roan antelope</w:t>
+            </w:r>
+          </w:p>
+        </w:tc>
+        <w:tc>
+          <w:tcPr>
+            <w:tcW w:w="4675" w:type="dxa"/>
+            <w:noWrap/>
+            <w:hideMark/>
+          </w:tcPr>
+          <w:p>
+            <w:pPr>
+              <w:cnfStyle w:val="000000100000" w:firstRow="0" w:lastRow="0" w:firstColumn="0" w:lastColumn="0" w:oddVBand="0" w:evenVBand="0" w:oddHBand="1" w:evenHBand="0" w:firstRowFirstColumn="0" w:firstRowLastColumn="0" w:lastRowFirstColumn="0" w:lastRowLastColumn="0"/>
+              <w:rPr>
+                <w:rFonts w:ascii="Calibri" w:eastAsia="Times New Roman" w:hAnsi="Calibri" w:cs="Calibri"/>
+                <w:i/>
+                <w:iCs/>
+                <w:color w:val="000000"/>
+                <w:sz w:val="22"/>
+                <w:szCs w:val="22"/>
+                <w:lang w:val="en-GB" w:eastAsia="en-GB"/>
+              </w:rPr>
+            </w:pPr>
+            <w:r>
+              <w:rPr>
+                <w:rFonts w:ascii="Calibri" w:eastAsia="Times New Roman" w:hAnsi="Calibri" w:cs="Calibri"/>
+                <w:i/>
+                <w:iCs/>
+                <w:color w:val="000000"/>
+                <w:sz w:val="22"/>
+                <w:szCs w:val="22"/>
+                <w:lang w:val="en-GB" w:eastAsia="en-GB"/>
+              </w:rPr>
+              <w:t xml:space="preserve">Hippotragus </w:t>
+            </w:r>
+            <w:proofErr w:type="spellStart"/>
+            <w:r>
+              <w:rPr>
+                <w:rFonts w:ascii="Calibri" w:eastAsia="Times New Roman" w:hAnsi="Calibri" w:cs="Calibri"/>
+                <w:i/>
+                <w:iCs/>
+                <w:color w:val="000000"/>
+                <w:sz w:val="22"/>
+                <w:szCs w:val="22"/>
+                <w:lang w:val="en-GB" w:eastAsia="en-GB"/>
+              </w:rPr>
+              <w:t>equinus</w:t>
+            </w:r>
+            <w:proofErr w:type="spellEnd"/>
+          </w:p>
+        </w:tc>
+      </w:tr>
+      <w:tr>
+        <w:trPr>
+          <w:trHeight w:val="288"/>
+        </w:trPr>
+        <w:tc>
+          <w:tcPr>
+            <w:cnfStyle w:val="001000000000" w:firstRow="0" w:lastRow="0" w:firstColumn="1" w:lastColumn="0" w:oddVBand="0" w:evenVBand="0" w:oddHBand="0" w:evenHBand="0" w:firstRowFirstColumn="0" w:firstRowLastColumn="0" w:lastRowFirstColumn="0" w:lastRowLastColumn="0"/>
+            <w:tcW w:w="2338" w:type="dxa"/>
+          </w:tcPr>
+          <w:p>
+            <w:pPr>
+              <w:rPr>
+                <w:rFonts w:ascii="Calibri" w:eastAsia="Times New Roman" w:hAnsi="Calibri" w:cs="Calibri"/>
+                <w:color w:val="000000"/>
+                <w:sz w:val="22"/>
+                <w:szCs w:val="22"/>
+                <w:lang w:val="en-GB" w:eastAsia="en-GB"/>
+              </w:rPr>
+            </w:pPr>
+            <w:r>
+              <w:rPr>
+                <w:rFonts w:ascii="Calibri" w:eastAsia="Times New Roman" w:hAnsi="Calibri" w:cs="Calibri"/>
+                <w:color w:val="000000"/>
+                <w:sz w:val="22"/>
+                <w:szCs w:val="22"/>
+                <w:lang w:val="en-GB" w:eastAsia="en-GB"/>
+              </w:rPr>
+              <w:t>Sable antelope</w:t>
+            </w:r>
+          </w:p>
+        </w:tc>
+        <w:tc>
+          <w:tcPr>
+            <w:tcW w:w="4675" w:type="dxa"/>
+            <w:noWrap/>
+            <w:hideMark/>
+          </w:tcPr>
+          <w:p>
+            <w:pPr>
+              <w:cnfStyle w:val="000000000000" w:firstRow="0" w:lastRow="0" w:firstColumn="0" w:lastColumn="0" w:oddVBand="0" w:evenVBand="0" w:oddHBand="0" w:evenHBand="0" w:firstRowFirstColumn="0" w:firstRowLastColumn="0" w:lastRowFirstColumn="0" w:lastRowLastColumn="0"/>
+              <w:rPr>
+                <w:rFonts w:ascii="Calibri" w:eastAsia="Times New Roman" w:hAnsi="Calibri" w:cs="Calibri"/>
+                <w:i/>
+                <w:iCs/>
+                <w:color w:val="000000"/>
+                <w:sz w:val="22"/>
+                <w:szCs w:val="22"/>
+                <w:lang w:val="en-GB" w:eastAsia="en-GB"/>
+              </w:rPr>
+            </w:pPr>
+            <w:r>
+              <w:rPr>
+                <w:rFonts w:ascii="Calibri" w:eastAsia="Times New Roman" w:hAnsi="Calibri" w:cs="Calibri"/>
+                <w:i/>
+                <w:iCs/>
+                <w:color w:val="000000"/>
+                <w:sz w:val="22"/>
+                <w:szCs w:val="22"/>
+                <w:lang w:val="en-GB" w:eastAsia="en-GB"/>
+              </w:rPr>
+              <w:t xml:space="preserve">Hippotragus </w:t>
+            </w:r>
+            <w:proofErr w:type="spellStart"/>
+            <w:r>
+              <w:rPr>
+                <w:rFonts w:ascii="Calibri" w:eastAsia="Times New Roman" w:hAnsi="Calibri" w:cs="Calibri"/>
+                <w:i/>
+                <w:iCs/>
+                <w:color w:val="000000"/>
+                <w:sz w:val="22"/>
+                <w:szCs w:val="22"/>
+                <w:lang w:val="en-GB" w:eastAsia="en-GB"/>
+              </w:rPr>
+              <w:t>niger</w:t>
+            </w:r>
+            <w:proofErr w:type="spellEnd"/>
+          </w:p>
+        </w:tc>
+      </w:tr>
+      <w:tr>
+        <w:trPr>
+          <w:cnfStyle w:val="000000100000" w:firstRow="0" w:lastRow="0" w:firstColumn="0" w:lastColumn="0" w:oddVBand="0" w:evenVBand="0" w:oddHBand="1" w:evenHBand="0" w:firstRowFirstColumn="0" w:firstRowLastColumn="0" w:lastRowFirstColumn="0" w:lastRowLastColumn="0"/>
+          <w:trHeight w:val="288"/>
+        </w:trPr>
+        <w:tc>
+          <w:tcPr>
+            <w:cnfStyle w:val="001000000000" w:firstRow="0" w:lastRow="0" w:firstColumn="1" w:lastColumn="0" w:oddVBand="0" w:evenVBand="0" w:oddHBand="0" w:evenHBand="0" w:firstRowFirstColumn="0" w:firstRowLastColumn="0" w:lastRowFirstColumn="0" w:lastRowLastColumn="0"/>
+            <w:tcW w:w="2338" w:type="dxa"/>
+          </w:tcPr>
+          <w:p>
+            <w:pPr>
+              <w:rPr>
+                <w:rFonts w:ascii="Calibri" w:eastAsia="Times New Roman" w:hAnsi="Calibri" w:cs="Calibri"/>
+                <w:color w:val="000000"/>
+                <w:sz w:val="22"/>
+                <w:szCs w:val="22"/>
+                <w:lang w:val="en-GB" w:eastAsia="en-GB"/>
+              </w:rPr>
+            </w:pPr>
+            <w:r>
+              <w:rPr>
+                <w:rFonts w:ascii="Calibri" w:eastAsia="Times New Roman" w:hAnsi="Calibri" w:cs="Calibri"/>
+                <w:color w:val="000000"/>
+                <w:sz w:val="22"/>
+                <w:szCs w:val="22"/>
+                <w:lang w:val="en-GB" w:eastAsia="en-GB"/>
+              </w:rPr>
+              <w:t>Waterbuck</w:t>
+            </w:r>
+          </w:p>
+        </w:tc>
+        <w:tc>
+          <w:tcPr>
+            <w:tcW w:w="4675" w:type="dxa"/>
+            <w:noWrap/>
+            <w:hideMark/>
+          </w:tcPr>
+          <w:p>
+            <w:pPr>
+              <w:cnfStyle w:val="000000100000" w:firstRow="0" w:lastRow="0" w:firstColumn="0" w:lastColumn="0" w:oddVBand="0" w:evenVBand="0" w:oddHBand="1" w:evenHBand="0" w:firstRowFirstColumn="0" w:firstRowLastColumn="0" w:lastRowFirstColumn="0" w:lastRowLastColumn="0"/>
+              <w:rPr>
+                <w:rFonts w:ascii="Calibri" w:eastAsia="Times New Roman" w:hAnsi="Calibri" w:cs="Calibri"/>
+                <w:i/>
+                <w:iCs/>
+                <w:color w:val="000000"/>
+                <w:sz w:val="22"/>
+                <w:szCs w:val="22"/>
+                <w:lang w:val="en-GB" w:eastAsia="en-GB"/>
+              </w:rPr>
+            </w:pPr>
+            <w:r>
+              <w:rPr>
+                <w:rFonts w:ascii="Calibri" w:eastAsia="Times New Roman" w:hAnsi="Calibri" w:cs="Calibri"/>
+                <w:i/>
+                <w:iCs/>
+                <w:color w:val="000000"/>
+                <w:sz w:val="22"/>
+                <w:szCs w:val="22"/>
+                <w:lang w:val="en-GB" w:eastAsia="en-GB"/>
+              </w:rPr>
+              <w:t xml:space="preserve">Kobus </w:t>
+            </w:r>
+            <w:proofErr w:type="spellStart"/>
+            <w:r>
+              <w:rPr>
+                <w:rFonts w:ascii="Calibri" w:eastAsia="Times New Roman" w:hAnsi="Calibri" w:cs="Calibri"/>
+                <w:i/>
+                <w:iCs/>
+                <w:color w:val="000000"/>
+                <w:sz w:val="22"/>
+                <w:szCs w:val="22"/>
+                <w:lang w:val="en-GB" w:eastAsia="en-GB"/>
+              </w:rPr>
+              <w:t>ellipsiprymnus</w:t>
+            </w:r>
+            <w:proofErr w:type="spellEnd"/>
+          </w:p>
+        </w:tc>
+      </w:tr>
+      <w:tr>
+        <w:trPr>
+          <w:trHeight w:val="288"/>
+        </w:trPr>
+        <w:tc>
+          <w:tcPr>
+            <w:cnfStyle w:val="001000000000" w:firstRow="0" w:lastRow="0" w:firstColumn="1" w:lastColumn="0" w:oddVBand="0" w:evenVBand="0" w:oddHBand="0" w:evenHBand="0" w:firstRowFirstColumn="0" w:firstRowLastColumn="0" w:lastRowFirstColumn="0" w:lastRowLastColumn="0"/>
+            <w:tcW w:w="2338" w:type="dxa"/>
+          </w:tcPr>
+          <w:p>
+            <w:pPr>
+              <w:rPr>
+                <w:rFonts w:ascii="Calibri" w:eastAsia="Times New Roman" w:hAnsi="Calibri" w:cs="Calibri"/>
+                <w:color w:val="000000"/>
+                <w:sz w:val="22"/>
+                <w:szCs w:val="22"/>
+                <w:lang w:val="en-GB" w:eastAsia="en-GB"/>
+              </w:rPr>
+            </w:pPr>
+            <w:r>
+              <w:rPr>
+                <w:rFonts w:ascii="Calibri" w:eastAsia="Times New Roman" w:hAnsi="Calibri" w:cs="Calibri"/>
+                <w:color w:val="000000"/>
+                <w:sz w:val="22"/>
+                <w:szCs w:val="22"/>
+                <w:lang w:val="en-GB" w:eastAsia="en-GB"/>
+              </w:rPr>
+              <w:t>Kob</w:t>
+            </w:r>
+          </w:p>
+        </w:tc>
+        <w:tc>
+          <w:tcPr>
+            <w:tcW w:w="4675" w:type="dxa"/>
+            <w:noWrap/>
+            <w:hideMark/>
+          </w:tcPr>
+          <w:p>
+            <w:pPr>
+              <w:cnfStyle w:val="000000000000" w:firstRow="0" w:lastRow="0" w:firstColumn="0" w:lastColumn="0" w:oddVBand="0" w:evenVBand="0" w:oddHBand="0" w:evenHBand="0" w:firstRowFirstColumn="0" w:firstRowLastColumn="0" w:lastRowFirstColumn="0" w:lastRowLastColumn="0"/>
+              <w:rPr>
+                <w:rFonts w:ascii="Calibri" w:eastAsia="Times New Roman" w:hAnsi="Calibri" w:cs="Calibri"/>
+                <w:i/>
+                <w:iCs/>
+                <w:color w:val="000000"/>
+                <w:sz w:val="22"/>
+                <w:szCs w:val="22"/>
+                <w:lang w:val="en-GB" w:eastAsia="en-GB"/>
+              </w:rPr>
+            </w:pPr>
+            <w:r>
+              <w:rPr>
+                <w:rFonts w:ascii="Calibri" w:eastAsia="Times New Roman" w:hAnsi="Calibri" w:cs="Calibri"/>
+                <w:i/>
+                <w:iCs/>
+                <w:color w:val="000000"/>
+                <w:sz w:val="22"/>
+                <w:szCs w:val="22"/>
+                <w:lang w:val="en-GB" w:eastAsia="en-GB"/>
+              </w:rPr>
+              <w:t xml:space="preserve">Kobus </w:t>
+            </w:r>
+            <w:proofErr w:type="spellStart"/>
+            <w:r>
+              <w:rPr>
+                <w:rFonts w:ascii="Calibri" w:eastAsia="Times New Roman" w:hAnsi="Calibri" w:cs="Calibri"/>
+                <w:i/>
+                <w:iCs/>
+                <w:color w:val="000000"/>
+                <w:sz w:val="22"/>
+                <w:szCs w:val="22"/>
+                <w:lang w:val="en-GB" w:eastAsia="en-GB"/>
+              </w:rPr>
+              <w:t>kob</w:t>
+            </w:r>
+            <w:proofErr w:type="spellEnd"/>
+          </w:p>
+        </w:tc>
+      </w:tr>
+      <w:tr>
+        <w:trPr>
+          <w:cnfStyle w:val="000000100000" w:firstRow="0" w:lastRow="0" w:firstColumn="0" w:lastColumn="0" w:oddVBand="0" w:evenVBand="0" w:oddHBand="1" w:evenHBand="0" w:firstRowFirstColumn="0" w:firstRowLastColumn="0" w:lastRowFirstColumn="0" w:lastRowLastColumn="0"/>
+          <w:trHeight w:val="379"/>
+        </w:trPr>
+        <w:tc>
+          <w:tcPr>
+            <w:cnfStyle w:val="001000000000" w:firstRow="0" w:lastRow="0" w:firstColumn="1" w:lastColumn="0" w:oddVBand="0" w:evenVBand="0" w:oddHBand="0" w:evenHBand="0" w:firstRowFirstColumn="0" w:firstRowLastColumn="0" w:lastRowFirstColumn="0" w:lastRowLastColumn="0"/>
+            <w:tcW w:w="2338" w:type="dxa"/>
+          </w:tcPr>
+          <w:p>
+            <w:pPr>
+              <w:rPr>
+                <w:rFonts w:ascii="Calibri" w:eastAsia="Times New Roman" w:hAnsi="Calibri" w:cs="Calibri"/>
+                <w:color w:val="000000"/>
+                <w:sz w:val="22"/>
+                <w:szCs w:val="22"/>
+                <w:lang w:val="en-GB" w:eastAsia="en-GB"/>
+              </w:rPr>
+            </w:pPr>
+            <w:r>
+              <w:rPr>
+                <w:rFonts w:ascii="Calibri" w:eastAsia="Times New Roman" w:hAnsi="Calibri" w:cs="Calibri"/>
+                <w:color w:val="000000"/>
+                <w:sz w:val="22"/>
+                <w:szCs w:val="22"/>
+                <w:lang w:val="en-GB" w:eastAsia="en-GB"/>
+              </w:rPr>
+              <w:t>African bush elephant</w:t>
+            </w:r>
+          </w:p>
+          <w:p>
+            <w:pPr>
+              <w:rPr>
+                <w:rFonts w:ascii="Calibri" w:eastAsia="Times New Roman" w:hAnsi="Calibri" w:cs="Calibri"/>
+                <w:color w:val="000000"/>
+                <w:sz w:val="22"/>
+                <w:szCs w:val="22"/>
+                <w:lang w:val="en-GB" w:eastAsia="en-GB"/>
+              </w:rPr>
+            </w:pPr>
+          </w:p>
+        </w:tc>
+        <w:tc>
+          <w:tcPr>
+            <w:tcW w:w="4675" w:type="dxa"/>
+            <w:noWrap/>
+            <w:hideMark/>
+          </w:tcPr>
+          <w:p>
+            <w:pPr>
+              <w:cnfStyle w:val="000000100000" w:firstRow="0" w:lastRow="0" w:firstColumn="0" w:lastColumn="0" w:oddVBand="0" w:evenVBand="0" w:oddHBand="1" w:evenHBand="0" w:firstRowFirstColumn="0" w:firstRowLastColumn="0" w:lastRowFirstColumn="0" w:lastRowLastColumn="0"/>
+              <w:rPr>
+                <w:rFonts w:ascii="Calibri" w:eastAsia="Times New Roman" w:hAnsi="Calibri" w:cs="Calibri"/>
+                <w:i/>
+                <w:iCs/>
+                <w:color w:val="000000"/>
+                <w:sz w:val="22"/>
+                <w:szCs w:val="22"/>
+                <w:lang w:val="en-GB" w:eastAsia="en-GB"/>
+              </w:rPr>
+            </w:pPr>
+            <w:r>
+              <w:rPr>
+                <w:rFonts w:ascii="Calibri" w:eastAsia="Times New Roman" w:hAnsi="Calibri" w:cs="Calibri"/>
+                <w:i/>
+                <w:iCs/>
+                <w:color w:val="000000"/>
+                <w:sz w:val="22"/>
+                <w:szCs w:val="22"/>
+                <w:lang w:val="en-GB" w:eastAsia="en-GB"/>
+              </w:rPr>
+              <w:t xml:space="preserve">Loxodonta </w:t>
+            </w:r>
+            <w:proofErr w:type="spellStart"/>
+            <w:r>
+              <w:rPr>
+                <w:rFonts w:ascii="Calibri" w:eastAsia="Times New Roman" w:hAnsi="Calibri" w:cs="Calibri"/>
+                <w:i/>
+                <w:iCs/>
+                <w:color w:val="000000"/>
+                <w:sz w:val="22"/>
+                <w:szCs w:val="22"/>
+                <w:lang w:val="en-GB" w:eastAsia="en-GB"/>
+              </w:rPr>
+              <w:t>africana</w:t>
+            </w:r>
+            <w:proofErr w:type="spellEnd"/>
+          </w:p>
+        </w:tc>
+      </w:tr>
+      <w:tr>
+        <w:trPr>
+          <w:trHeight w:val="288"/>
+        </w:trPr>
+        <w:tc>
+          <w:tcPr>
+            <w:cnfStyle w:val="001000000000" w:firstRow="0" w:lastRow="0" w:firstColumn="1" w:lastColumn="0" w:oddVBand="0" w:evenVBand="0" w:oddHBand="0" w:evenHBand="0" w:firstRowFirstColumn="0" w:firstRowLastColumn="0" w:lastRowFirstColumn="0" w:lastRowLastColumn="0"/>
+            <w:tcW w:w="2338" w:type="dxa"/>
+          </w:tcPr>
+          <w:p>
+            <w:pPr>
+              <w:rPr>
+                <w:rFonts w:ascii="Calibri" w:eastAsia="Times New Roman" w:hAnsi="Calibri" w:cs="Calibri"/>
+                <w:color w:val="000000"/>
+                <w:sz w:val="22"/>
+                <w:szCs w:val="22"/>
+                <w:lang w:val="en-GB" w:eastAsia="en-GB"/>
+              </w:rPr>
+            </w:pPr>
+            <w:r>
+              <w:rPr>
+                <w:rFonts w:ascii="Calibri" w:eastAsia="Times New Roman" w:hAnsi="Calibri" w:cs="Calibri"/>
+                <w:color w:val="000000"/>
+                <w:sz w:val="22"/>
+                <w:szCs w:val="22"/>
+                <w:lang w:val="en-GB" w:eastAsia="en-GB"/>
+              </w:rPr>
+              <w:t>Kirk’s dik-dik</w:t>
+            </w:r>
+          </w:p>
+        </w:tc>
+        <w:tc>
+          <w:tcPr>
+            <w:tcW w:w="4675" w:type="dxa"/>
+            <w:noWrap/>
+            <w:hideMark/>
+          </w:tcPr>
+          <w:p>
+            <w:pPr>
+              <w:cnfStyle w:val="000000000000" w:firstRow="0" w:lastRow="0" w:firstColumn="0" w:lastColumn="0" w:oddVBand="0" w:evenVBand="0" w:oddHBand="0" w:evenHBand="0" w:firstRowFirstColumn="0" w:firstRowLastColumn="0" w:lastRowFirstColumn="0" w:lastRowLastColumn="0"/>
+              <w:rPr>
+                <w:rFonts w:ascii="Calibri" w:eastAsia="Times New Roman" w:hAnsi="Calibri" w:cs="Calibri"/>
+                <w:i/>
+                <w:iCs/>
+                <w:color w:val="000000"/>
+                <w:sz w:val="22"/>
+                <w:szCs w:val="22"/>
+                <w:lang w:val="en-GB" w:eastAsia="en-GB"/>
+              </w:rPr>
+            </w:pPr>
+            <w:proofErr w:type="spellStart"/>
+            <w:r>
+              <w:rPr>
+                <w:rFonts w:ascii="Calibri" w:eastAsia="Times New Roman" w:hAnsi="Calibri" w:cs="Calibri"/>
+                <w:i/>
+                <w:iCs/>
+                <w:color w:val="000000"/>
+                <w:sz w:val="22"/>
+                <w:szCs w:val="22"/>
+                <w:lang w:val="en-GB" w:eastAsia="en-GB"/>
+              </w:rPr>
+              <w:t>Madoqua</w:t>
+            </w:r>
+            <w:proofErr w:type="spellEnd"/>
+            <w:r>
+              <w:rPr>
+                <w:rFonts w:ascii="Calibri" w:eastAsia="Times New Roman" w:hAnsi="Calibri" w:cs="Calibri"/>
+                <w:i/>
+                <w:iCs/>
+                <w:color w:val="000000"/>
+                <w:sz w:val="22"/>
+                <w:szCs w:val="22"/>
+                <w:lang w:val="en-GB" w:eastAsia="en-GB"/>
+              </w:rPr>
+              <w:t xml:space="preserve"> </w:t>
+            </w:r>
+            <w:proofErr w:type="spellStart"/>
+            <w:r>
+              <w:rPr>
+                <w:rFonts w:ascii="Calibri" w:eastAsia="Times New Roman" w:hAnsi="Calibri" w:cs="Calibri"/>
+                <w:i/>
+                <w:iCs/>
+                <w:color w:val="000000"/>
+                <w:sz w:val="22"/>
+                <w:szCs w:val="22"/>
+                <w:lang w:val="en-GB" w:eastAsia="en-GB"/>
+              </w:rPr>
+              <w:t>kirkii</w:t>
+            </w:r>
+            <w:proofErr w:type="spellEnd"/>
+          </w:p>
+        </w:tc>
+      </w:tr>
+      <w:tr>
+        <w:trPr>
+          <w:cnfStyle w:val="000000100000" w:firstRow="0" w:lastRow="0" w:firstColumn="0" w:lastColumn="0" w:oddVBand="0" w:evenVBand="0" w:oddHBand="1" w:evenHBand="0" w:firstRowFirstColumn="0" w:firstRowLastColumn="0" w:lastRowFirstColumn="0" w:lastRowLastColumn="0"/>
+          <w:trHeight w:val="288"/>
+        </w:trPr>
+        <w:tc>
+          <w:tcPr>
+            <w:cnfStyle w:val="001000000000" w:firstRow="0" w:lastRow="0" w:firstColumn="1" w:lastColumn="0" w:oddVBand="0" w:evenVBand="0" w:oddHBand="0" w:evenHBand="0" w:firstRowFirstColumn="0" w:firstRowLastColumn="0" w:lastRowFirstColumn="0" w:lastRowLastColumn="0"/>
+            <w:tcW w:w="2338" w:type="dxa"/>
+          </w:tcPr>
+          <w:p>
+            <w:pPr>
+              <w:rPr>
+                <w:rFonts w:ascii="Calibri" w:eastAsia="Times New Roman" w:hAnsi="Calibri" w:cs="Calibri"/>
+                <w:color w:val="000000"/>
+                <w:sz w:val="22"/>
+                <w:szCs w:val="22"/>
+                <w:lang w:val="en-GB" w:eastAsia="en-GB"/>
+              </w:rPr>
+            </w:pPr>
+            <w:r>
+              <w:rPr>
+                <w:rFonts w:ascii="Calibri" w:eastAsia="Times New Roman" w:hAnsi="Calibri" w:cs="Calibri"/>
+                <w:color w:val="000000"/>
+                <w:sz w:val="22"/>
+                <w:szCs w:val="22"/>
+                <w:lang w:val="en-GB" w:eastAsia="en-GB"/>
+              </w:rPr>
+              <w:t>Grant’s gazelle</w:t>
+            </w:r>
+          </w:p>
+        </w:tc>
+        <w:tc>
+          <w:tcPr>
+            <w:tcW w:w="4675" w:type="dxa"/>
+            <w:noWrap/>
+            <w:hideMark/>
+          </w:tcPr>
+          <w:p>
+            <w:pPr>
+              <w:cnfStyle w:val="000000100000" w:firstRow="0" w:lastRow="0" w:firstColumn="0" w:lastColumn="0" w:oddVBand="0" w:evenVBand="0" w:oddHBand="1" w:evenHBand="0" w:firstRowFirstColumn="0" w:firstRowLastColumn="0" w:lastRowFirstColumn="0" w:lastRowLastColumn="0"/>
+              <w:rPr>
+                <w:rFonts w:ascii="Calibri" w:eastAsia="Times New Roman" w:hAnsi="Calibri" w:cs="Calibri"/>
+                <w:i/>
+                <w:iCs/>
+                <w:color w:val="000000"/>
+                <w:sz w:val="22"/>
+                <w:szCs w:val="22"/>
+                <w:lang w:val="en-GB" w:eastAsia="en-GB"/>
+              </w:rPr>
+            </w:pPr>
+            <w:proofErr w:type="spellStart"/>
+            <w:r>
+              <w:rPr>
+                <w:rFonts w:ascii="Calibri" w:eastAsia="Times New Roman" w:hAnsi="Calibri" w:cs="Calibri"/>
+                <w:i/>
+                <w:iCs/>
+                <w:color w:val="000000"/>
+                <w:sz w:val="22"/>
+                <w:szCs w:val="22"/>
+                <w:lang w:val="en-GB" w:eastAsia="en-GB"/>
+              </w:rPr>
+              <w:t>Nanger</w:t>
+            </w:r>
+            <w:proofErr w:type="spellEnd"/>
+            <w:r>
+              <w:rPr>
+                <w:rFonts w:ascii="Calibri" w:eastAsia="Times New Roman" w:hAnsi="Calibri" w:cs="Calibri"/>
+                <w:i/>
+                <w:iCs/>
+                <w:color w:val="000000"/>
+                <w:sz w:val="22"/>
+                <w:szCs w:val="22"/>
+                <w:lang w:val="en-GB" w:eastAsia="en-GB"/>
+              </w:rPr>
+              <w:t xml:space="preserve"> </w:t>
+            </w:r>
+            <w:proofErr w:type="spellStart"/>
+            <w:r>
+              <w:rPr>
+                <w:rFonts w:ascii="Calibri" w:eastAsia="Times New Roman" w:hAnsi="Calibri" w:cs="Calibri"/>
+                <w:i/>
+                <w:iCs/>
+                <w:color w:val="000000"/>
+                <w:sz w:val="22"/>
+                <w:szCs w:val="22"/>
+                <w:lang w:val="en-GB" w:eastAsia="en-GB"/>
+              </w:rPr>
+              <w:t>granti</w:t>
+            </w:r>
+            <w:proofErr w:type="spellEnd"/>
+          </w:p>
+        </w:tc>
+      </w:tr>
+      <w:tr>
+        <w:trPr>
+          <w:trHeight w:val="288"/>
+        </w:trPr>
+        <w:tc>
+          <w:tcPr>
+            <w:cnfStyle w:val="001000000000" w:firstRow="0" w:lastRow="0" w:firstColumn="1" w:lastColumn="0" w:oddVBand="0" w:evenVBand="0" w:oddHBand="0" w:evenHBand="0" w:firstRowFirstColumn="0" w:firstRowLastColumn="0" w:lastRowFirstColumn="0" w:lastRowLastColumn="0"/>
+            <w:tcW w:w="2338" w:type="dxa"/>
+          </w:tcPr>
+          <w:p>
+            <w:pPr>
+              <w:rPr>
+                <w:rFonts w:ascii="Calibri" w:eastAsia="Times New Roman" w:hAnsi="Calibri" w:cs="Calibri"/>
+                <w:color w:val="000000"/>
+                <w:sz w:val="22"/>
+                <w:szCs w:val="22"/>
+                <w:lang w:val="en-GB" w:eastAsia="en-GB"/>
+              </w:rPr>
+            </w:pPr>
+            <w:r>
+              <w:rPr>
+                <w:rFonts w:ascii="Calibri" w:eastAsia="Times New Roman" w:hAnsi="Calibri" w:cs="Calibri"/>
+                <w:color w:val="000000"/>
+                <w:sz w:val="22"/>
+                <w:szCs w:val="22"/>
+                <w:lang w:val="en-GB" w:eastAsia="en-GB"/>
+              </w:rPr>
+              <w:t>Klipspringer</w:t>
+            </w:r>
+          </w:p>
+        </w:tc>
+        <w:tc>
+          <w:tcPr>
+            <w:tcW w:w="4675" w:type="dxa"/>
+            <w:noWrap/>
+            <w:hideMark/>
+          </w:tcPr>
+          <w:p>
+            <w:pPr>
+              <w:cnfStyle w:val="000000000000" w:firstRow="0" w:lastRow="0" w:firstColumn="0" w:lastColumn="0" w:oddVBand="0" w:evenVBand="0" w:oddHBand="0" w:evenHBand="0" w:firstRowFirstColumn="0" w:firstRowLastColumn="0" w:lastRowFirstColumn="0" w:lastRowLastColumn="0"/>
+              <w:rPr>
+                <w:rFonts w:ascii="Calibri" w:eastAsia="Times New Roman" w:hAnsi="Calibri" w:cs="Calibri"/>
+                <w:i/>
+                <w:iCs/>
+                <w:color w:val="000000"/>
+                <w:sz w:val="22"/>
+                <w:szCs w:val="22"/>
+                <w:lang w:val="en-GB" w:eastAsia="en-GB"/>
+              </w:rPr>
+            </w:pPr>
+            <w:proofErr w:type="spellStart"/>
+            <w:r>
+              <w:rPr>
+                <w:rFonts w:ascii="Calibri" w:eastAsia="Times New Roman" w:hAnsi="Calibri" w:cs="Calibri"/>
+                <w:i/>
+                <w:iCs/>
+                <w:color w:val="000000"/>
+                <w:sz w:val="22"/>
+                <w:szCs w:val="22"/>
+                <w:lang w:val="en-GB" w:eastAsia="en-GB"/>
+              </w:rPr>
+              <w:t>Oreotragus</w:t>
+            </w:r>
+            <w:proofErr w:type="spellEnd"/>
+            <w:r>
+              <w:rPr>
+                <w:rFonts w:ascii="Calibri" w:eastAsia="Times New Roman" w:hAnsi="Calibri" w:cs="Calibri"/>
+                <w:i/>
+                <w:iCs/>
+                <w:color w:val="000000"/>
+                <w:sz w:val="22"/>
+                <w:szCs w:val="22"/>
+                <w:lang w:val="en-GB" w:eastAsia="en-GB"/>
+              </w:rPr>
+              <w:t xml:space="preserve"> </w:t>
+            </w:r>
+            <w:proofErr w:type="spellStart"/>
+            <w:r>
+              <w:rPr>
+                <w:rFonts w:ascii="Calibri" w:eastAsia="Times New Roman" w:hAnsi="Calibri" w:cs="Calibri"/>
+                <w:i/>
+                <w:iCs/>
+                <w:color w:val="000000"/>
+                <w:sz w:val="22"/>
+                <w:szCs w:val="22"/>
+                <w:lang w:val="en-GB" w:eastAsia="en-GB"/>
+              </w:rPr>
+              <w:t>oreotragus</w:t>
+            </w:r>
+            <w:proofErr w:type="spellEnd"/>
+          </w:p>
+        </w:tc>
+      </w:tr>
+      <w:tr>
+        <w:trPr>
+          <w:cnfStyle w:val="000000100000" w:firstRow="0" w:lastRow="0" w:firstColumn="0" w:lastColumn="0" w:oddVBand="0" w:evenVBand="0" w:oddHBand="1" w:evenHBand="0" w:firstRowFirstColumn="0" w:firstRowLastColumn="0" w:lastRowFirstColumn="0" w:lastRowLastColumn="0"/>
+          <w:trHeight w:val="288"/>
+        </w:trPr>
+        <w:tc>
+          <w:tcPr>
+            <w:cnfStyle w:val="001000000000" w:firstRow="0" w:lastRow="0" w:firstColumn="1" w:lastColumn="0" w:oddVBand="0" w:evenVBand="0" w:oddHBand="0" w:evenHBand="0" w:firstRowFirstColumn="0" w:firstRowLastColumn="0" w:lastRowFirstColumn="0" w:lastRowLastColumn="0"/>
+            <w:tcW w:w="2338" w:type="dxa"/>
+          </w:tcPr>
+          <w:p>
+            <w:pPr>
+              <w:rPr>
+                <w:rFonts w:ascii="Calibri" w:eastAsia="Times New Roman" w:hAnsi="Calibri" w:cs="Calibri"/>
+                <w:color w:val="000000"/>
+                <w:sz w:val="22"/>
+                <w:szCs w:val="22"/>
+                <w:lang w:val="en-GB" w:eastAsia="en-GB"/>
+              </w:rPr>
+            </w:pPr>
+            <w:r>
+              <w:rPr>
+                <w:rFonts w:ascii="Calibri" w:eastAsia="Times New Roman" w:hAnsi="Calibri" w:cs="Calibri"/>
+                <w:color w:val="000000"/>
+                <w:sz w:val="22"/>
+                <w:szCs w:val="22"/>
+                <w:lang w:val="en-GB" w:eastAsia="en-GB"/>
+              </w:rPr>
+              <w:t>Oribi</w:t>
+            </w:r>
+          </w:p>
+        </w:tc>
+        <w:tc>
+          <w:tcPr>
+            <w:tcW w:w="4675" w:type="dxa"/>
+            <w:noWrap/>
+            <w:hideMark/>
+          </w:tcPr>
+          <w:p>
+            <w:pPr>
+              <w:cnfStyle w:val="000000100000" w:firstRow="0" w:lastRow="0" w:firstColumn="0" w:lastColumn="0" w:oddVBand="0" w:evenVBand="0" w:oddHBand="1" w:evenHBand="0" w:firstRowFirstColumn="0" w:firstRowLastColumn="0" w:lastRowFirstColumn="0" w:lastRowLastColumn="0"/>
+              <w:rPr>
+                <w:rFonts w:ascii="Calibri" w:eastAsia="Times New Roman" w:hAnsi="Calibri" w:cs="Calibri"/>
+                <w:i/>
+                <w:iCs/>
+                <w:color w:val="000000"/>
+                <w:sz w:val="22"/>
+                <w:szCs w:val="22"/>
+                <w:lang w:val="en-GB" w:eastAsia="en-GB"/>
+              </w:rPr>
+            </w:pPr>
+            <w:proofErr w:type="spellStart"/>
+            <w:r>
+              <w:rPr>
+                <w:rFonts w:ascii="Calibri" w:eastAsia="Times New Roman" w:hAnsi="Calibri" w:cs="Calibri"/>
+                <w:i/>
+                <w:iCs/>
+                <w:color w:val="000000"/>
+                <w:sz w:val="22"/>
+                <w:szCs w:val="22"/>
+                <w:lang w:val="en-GB" w:eastAsia="en-GB"/>
+              </w:rPr>
+              <w:t>Ourebia</w:t>
+            </w:r>
+            <w:proofErr w:type="spellEnd"/>
+            <w:r>
+              <w:rPr>
+                <w:rFonts w:ascii="Calibri" w:eastAsia="Times New Roman" w:hAnsi="Calibri" w:cs="Calibri"/>
+                <w:i/>
+                <w:iCs/>
+                <w:color w:val="000000"/>
+                <w:sz w:val="22"/>
+                <w:szCs w:val="22"/>
+                <w:lang w:val="en-GB" w:eastAsia="en-GB"/>
+              </w:rPr>
+              <w:t xml:space="preserve"> </w:t>
+            </w:r>
+            <w:proofErr w:type="spellStart"/>
+            <w:r>
+              <w:rPr>
+                <w:rFonts w:ascii="Calibri" w:eastAsia="Times New Roman" w:hAnsi="Calibri" w:cs="Calibri"/>
+                <w:i/>
+                <w:iCs/>
+                <w:color w:val="000000"/>
+                <w:sz w:val="22"/>
+                <w:szCs w:val="22"/>
+                <w:lang w:val="en-GB" w:eastAsia="en-GB"/>
+              </w:rPr>
+              <w:t>ourebi</w:t>
+            </w:r>
+            <w:proofErr w:type="spellEnd"/>
+          </w:p>
+        </w:tc>
+      </w:tr>
+      <w:tr>
+        <w:trPr>
+          <w:trHeight w:val="288"/>
+        </w:trPr>
+        <w:tc>
+          <w:tcPr>
+            <w:cnfStyle w:val="001000000000" w:firstRow="0" w:lastRow="0" w:firstColumn="1" w:lastColumn="0" w:oddVBand="0" w:evenVBand="0" w:oddHBand="0" w:evenHBand="0" w:firstRowFirstColumn="0" w:firstRowLastColumn="0" w:lastRowFirstColumn="0" w:lastRowLastColumn="0"/>
+            <w:tcW w:w="2338" w:type="dxa"/>
+          </w:tcPr>
+          <w:p>
+            <w:pPr>
+              <w:rPr>
+                <w:rFonts w:ascii="Calibri" w:eastAsia="Times New Roman" w:hAnsi="Calibri" w:cs="Calibri"/>
+                <w:color w:val="000000"/>
+                <w:sz w:val="22"/>
+                <w:szCs w:val="22"/>
+                <w:lang w:val="en-GB" w:eastAsia="en-GB"/>
+              </w:rPr>
+            </w:pPr>
+            <w:r>
+              <w:rPr>
+                <w:rFonts w:ascii="Calibri" w:eastAsia="Times New Roman" w:hAnsi="Calibri" w:cs="Calibri"/>
+                <w:color w:val="000000"/>
+                <w:sz w:val="22"/>
+                <w:szCs w:val="22"/>
+                <w:lang w:val="en-GB" w:eastAsia="en-GB"/>
+              </w:rPr>
+              <w:t>Common warthog</w:t>
+            </w:r>
+          </w:p>
+        </w:tc>
+        <w:tc>
+          <w:tcPr>
+            <w:tcW w:w="4675" w:type="dxa"/>
+            <w:noWrap/>
+            <w:hideMark/>
+          </w:tcPr>
+          <w:p>
+            <w:pPr>
+              <w:cnfStyle w:val="000000000000" w:firstRow="0" w:lastRow="0" w:firstColumn="0" w:lastColumn="0" w:oddVBand="0" w:evenVBand="0" w:oddHBand="0" w:evenHBand="0" w:firstRowFirstColumn="0" w:firstRowLastColumn="0" w:lastRowFirstColumn="0" w:lastRowLastColumn="0"/>
+              <w:rPr>
+                <w:rFonts w:ascii="Calibri" w:eastAsia="Times New Roman" w:hAnsi="Calibri" w:cs="Calibri"/>
+                <w:i/>
+                <w:iCs/>
+                <w:color w:val="000000"/>
+                <w:sz w:val="22"/>
+                <w:szCs w:val="22"/>
+                <w:lang w:val="en-GB" w:eastAsia="en-GB"/>
+              </w:rPr>
+            </w:pPr>
+            <w:r>
+              <w:rPr>
+                <w:rFonts w:ascii="Calibri" w:eastAsia="Times New Roman" w:hAnsi="Calibri" w:cs="Calibri"/>
+                <w:i/>
+                <w:iCs/>
+                <w:color w:val="000000"/>
+                <w:sz w:val="22"/>
+                <w:szCs w:val="22"/>
+                <w:lang w:val="en-GB" w:eastAsia="en-GB"/>
+              </w:rPr>
+              <w:t>Phacochoerus africanus</w:t>
+            </w:r>
+          </w:p>
+        </w:tc>
+      </w:tr>
+      <w:tr>
+        <w:trPr>
+          <w:cnfStyle w:val="000000100000" w:firstRow="0" w:lastRow="0" w:firstColumn="0" w:lastColumn="0" w:oddVBand="0" w:evenVBand="0" w:oddHBand="1" w:evenHBand="0" w:firstRowFirstColumn="0" w:firstRowLastColumn="0" w:lastRowFirstColumn="0" w:lastRowLastColumn="0"/>
+          <w:trHeight w:val="288"/>
+        </w:trPr>
+        <w:tc>
+          <w:tcPr>
+            <w:cnfStyle w:val="001000000000" w:firstRow="0" w:lastRow="0" w:firstColumn="1" w:lastColumn="0" w:oddVBand="0" w:evenVBand="0" w:oddHBand="0" w:evenHBand="0" w:firstRowFirstColumn="0" w:firstRowLastColumn="0" w:lastRowFirstColumn="0" w:lastRowLastColumn="0"/>
+            <w:tcW w:w="2338" w:type="dxa"/>
+          </w:tcPr>
+          <w:p>
+            <w:pPr>
+              <w:rPr>
+                <w:rFonts w:ascii="Calibri" w:eastAsia="Times New Roman" w:hAnsi="Calibri" w:cs="Calibri"/>
+                <w:color w:val="000000"/>
+                <w:sz w:val="22"/>
+                <w:szCs w:val="22"/>
+                <w:lang w:val="en-GB" w:eastAsia="en-GB"/>
+              </w:rPr>
+            </w:pPr>
+            <w:r>
+              <w:rPr>
+                <w:rFonts w:ascii="Calibri" w:eastAsia="Times New Roman" w:hAnsi="Calibri" w:cs="Calibri"/>
+                <w:color w:val="000000"/>
+                <w:sz w:val="22"/>
+                <w:szCs w:val="22"/>
+                <w:lang w:val="en-GB" w:eastAsia="en-GB"/>
+              </w:rPr>
+              <w:t>Steenbok</w:t>
+            </w:r>
+          </w:p>
+        </w:tc>
+        <w:tc>
+          <w:tcPr>
+            <w:tcW w:w="4675" w:type="dxa"/>
+            <w:noWrap/>
+            <w:hideMark/>
+          </w:tcPr>
+          <w:p>
+            <w:pPr>
+              <w:cnfStyle w:val="000000100000" w:firstRow="0" w:lastRow="0" w:firstColumn="0" w:lastColumn="0" w:oddVBand="0" w:evenVBand="0" w:oddHBand="1" w:evenHBand="0" w:firstRowFirstColumn="0" w:firstRowLastColumn="0" w:lastRowFirstColumn="0" w:lastRowLastColumn="0"/>
+              <w:rPr>
+                <w:rFonts w:ascii="Calibri" w:eastAsia="Times New Roman" w:hAnsi="Calibri" w:cs="Calibri"/>
+                <w:i/>
+                <w:iCs/>
+                <w:color w:val="000000"/>
+                <w:sz w:val="22"/>
+                <w:szCs w:val="22"/>
+                <w:lang w:val="en-GB" w:eastAsia="en-GB"/>
+              </w:rPr>
+            </w:pPr>
+            <w:r>
+              <w:rPr>
+                <w:rFonts w:ascii="Calibri" w:eastAsia="Times New Roman" w:hAnsi="Calibri" w:cs="Calibri"/>
+                <w:i/>
+                <w:iCs/>
+                <w:color w:val="000000"/>
+                <w:sz w:val="22"/>
+                <w:szCs w:val="22"/>
+                <w:lang w:val="en-GB" w:eastAsia="en-GB"/>
+              </w:rPr>
+              <w:t>Raphicerus campestris</w:t>
+            </w:r>
+          </w:p>
+        </w:tc>
+      </w:tr>
+      <w:tr>
+        <w:trPr>
+          <w:trHeight w:val="288"/>
+        </w:trPr>
+        <w:tc>
+          <w:tcPr>
+            <w:cnfStyle w:val="001000000000" w:firstRow="0" w:lastRow="0" w:firstColumn="1" w:lastColumn="0" w:oddVBand="0" w:evenVBand="0" w:oddHBand="0" w:evenHBand="0" w:firstRowFirstColumn="0" w:firstRowLastColumn="0" w:lastRowFirstColumn="0" w:lastRowLastColumn="0"/>
+            <w:tcW w:w="2338" w:type="dxa"/>
+          </w:tcPr>
+          <w:p>
+            <w:pPr>
+              <w:rPr>
+                <w:rFonts w:ascii="Calibri" w:eastAsia="Times New Roman" w:hAnsi="Calibri" w:cs="Calibri"/>
+                <w:color w:val="000000"/>
+                <w:sz w:val="22"/>
+                <w:szCs w:val="22"/>
+                <w:lang w:val="en-GB" w:eastAsia="en-GB"/>
+              </w:rPr>
+            </w:pPr>
+            <w:r>
+              <w:rPr>
+                <w:rFonts w:ascii="Calibri" w:eastAsia="Times New Roman" w:hAnsi="Calibri" w:cs="Calibri"/>
+                <w:color w:val="000000"/>
+                <w:sz w:val="22"/>
+                <w:szCs w:val="22"/>
+                <w:lang w:val="en-GB" w:eastAsia="en-GB"/>
+              </w:rPr>
+              <w:t>Southern reedbuck</w:t>
+            </w:r>
+          </w:p>
+        </w:tc>
+        <w:tc>
+          <w:tcPr>
+            <w:tcW w:w="4675" w:type="dxa"/>
+            <w:noWrap/>
+            <w:hideMark/>
+          </w:tcPr>
+          <w:p>
+            <w:pPr>
+              <w:cnfStyle w:val="000000000000" w:firstRow="0" w:lastRow="0" w:firstColumn="0" w:lastColumn="0" w:oddVBand="0" w:evenVBand="0" w:oddHBand="0" w:evenHBand="0" w:firstRowFirstColumn="0" w:firstRowLastColumn="0" w:lastRowFirstColumn="0" w:lastRowLastColumn="0"/>
+              <w:rPr>
+                <w:rFonts w:ascii="Calibri" w:eastAsia="Times New Roman" w:hAnsi="Calibri" w:cs="Calibri"/>
+                <w:i/>
+                <w:iCs/>
+                <w:color w:val="000000"/>
+                <w:sz w:val="22"/>
+                <w:szCs w:val="22"/>
+                <w:lang w:val="en-GB" w:eastAsia="en-GB"/>
+              </w:rPr>
+            </w:pPr>
+            <w:proofErr w:type="spellStart"/>
+            <w:r>
+              <w:rPr>
+                <w:rFonts w:ascii="Calibri" w:eastAsia="Times New Roman" w:hAnsi="Calibri" w:cs="Calibri"/>
+                <w:i/>
+                <w:iCs/>
+                <w:color w:val="000000"/>
+                <w:sz w:val="22"/>
+                <w:szCs w:val="22"/>
+                <w:lang w:val="en-GB" w:eastAsia="en-GB"/>
+              </w:rPr>
+              <w:t>Redunca</w:t>
+            </w:r>
+            <w:proofErr w:type="spellEnd"/>
+            <w:r>
+              <w:rPr>
+                <w:rFonts w:ascii="Calibri" w:eastAsia="Times New Roman" w:hAnsi="Calibri" w:cs="Calibri"/>
+                <w:i/>
+                <w:iCs/>
+                <w:color w:val="000000"/>
+                <w:sz w:val="22"/>
+                <w:szCs w:val="22"/>
+                <w:lang w:val="en-GB" w:eastAsia="en-GB"/>
+              </w:rPr>
+              <w:t xml:space="preserve"> </w:t>
+            </w:r>
+            <w:proofErr w:type="spellStart"/>
+            <w:r>
+              <w:rPr>
+                <w:rFonts w:ascii="Calibri" w:eastAsia="Times New Roman" w:hAnsi="Calibri" w:cs="Calibri"/>
+                <w:i/>
+                <w:iCs/>
+                <w:color w:val="000000"/>
+                <w:sz w:val="22"/>
+                <w:szCs w:val="22"/>
+                <w:lang w:val="en-GB" w:eastAsia="en-GB"/>
+              </w:rPr>
+              <w:t>arundinum</w:t>
+            </w:r>
+            <w:proofErr w:type="spellEnd"/>
+          </w:p>
+        </w:tc>
+      </w:tr>
+      <w:tr>
+        <w:trPr>
+          <w:cnfStyle w:val="000000100000" w:firstRow="0" w:lastRow="0" w:firstColumn="0" w:lastColumn="0" w:oddVBand="0" w:evenVBand="0" w:oddHBand="1" w:evenHBand="0" w:firstRowFirstColumn="0" w:firstRowLastColumn="0" w:lastRowFirstColumn="0" w:lastRowLastColumn="0"/>
+          <w:trHeight w:val="288"/>
+        </w:trPr>
+        <w:tc>
+          <w:tcPr>
+            <w:cnfStyle w:val="001000000000" w:firstRow="0" w:lastRow="0" w:firstColumn="1" w:lastColumn="0" w:oddVBand="0" w:evenVBand="0" w:oddHBand="0" w:evenHBand="0" w:firstRowFirstColumn="0" w:firstRowLastColumn="0" w:lastRowFirstColumn="0" w:lastRowLastColumn="0"/>
+            <w:tcW w:w="2338" w:type="dxa"/>
+          </w:tcPr>
+          <w:p>
+            <w:pPr>
+              <w:rPr>
+                <w:rFonts w:ascii="Calibri" w:eastAsia="Times New Roman" w:hAnsi="Calibri" w:cs="Calibri"/>
+                <w:color w:val="000000"/>
+                <w:sz w:val="22"/>
+                <w:szCs w:val="22"/>
+                <w:lang w:val="en-GB" w:eastAsia="en-GB"/>
+              </w:rPr>
+            </w:pPr>
+            <w:r>
+              <w:rPr>
+                <w:rFonts w:ascii="Calibri" w:eastAsia="Times New Roman" w:hAnsi="Calibri" w:cs="Calibri"/>
+                <w:color w:val="000000"/>
+                <w:sz w:val="22"/>
+                <w:szCs w:val="22"/>
+                <w:lang w:val="en-GB" w:eastAsia="en-GB"/>
+              </w:rPr>
+              <w:t>Mountain reedbuck</w:t>
+            </w:r>
+          </w:p>
+        </w:tc>
+        <w:tc>
+          <w:tcPr>
+            <w:tcW w:w="4675" w:type="dxa"/>
+            <w:noWrap/>
+            <w:hideMark/>
+          </w:tcPr>
+          <w:p>
+            <w:pPr>
+              <w:cnfStyle w:val="000000100000" w:firstRow="0" w:lastRow="0" w:firstColumn="0" w:lastColumn="0" w:oddVBand="0" w:evenVBand="0" w:oddHBand="1" w:evenHBand="0" w:firstRowFirstColumn="0" w:firstRowLastColumn="0" w:lastRowFirstColumn="0" w:lastRowLastColumn="0"/>
+              <w:rPr>
+                <w:rFonts w:ascii="Calibri" w:eastAsia="Times New Roman" w:hAnsi="Calibri" w:cs="Calibri"/>
+                <w:i/>
+                <w:iCs/>
+                <w:color w:val="000000"/>
+                <w:sz w:val="22"/>
+                <w:szCs w:val="22"/>
+                <w:lang w:val="en-GB" w:eastAsia="en-GB"/>
+              </w:rPr>
+            </w:pPr>
+            <w:proofErr w:type="spellStart"/>
+            <w:r>
+              <w:rPr>
+                <w:rFonts w:ascii="Calibri" w:eastAsia="Times New Roman" w:hAnsi="Calibri" w:cs="Calibri"/>
+                <w:i/>
+                <w:iCs/>
+                <w:color w:val="000000"/>
+                <w:sz w:val="22"/>
+                <w:szCs w:val="22"/>
+                <w:lang w:val="en-GB" w:eastAsia="en-GB"/>
+              </w:rPr>
+              <w:t>Redunca</w:t>
+            </w:r>
+            <w:proofErr w:type="spellEnd"/>
+            <w:r>
+              <w:rPr>
+                <w:rFonts w:ascii="Calibri" w:eastAsia="Times New Roman" w:hAnsi="Calibri" w:cs="Calibri"/>
+                <w:i/>
+                <w:iCs/>
+                <w:color w:val="000000"/>
+                <w:sz w:val="22"/>
+                <w:szCs w:val="22"/>
+                <w:lang w:val="en-GB" w:eastAsia="en-GB"/>
+              </w:rPr>
+              <w:t xml:space="preserve"> </w:t>
+            </w:r>
+            <w:proofErr w:type="spellStart"/>
+            <w:r>
+              <w:rPr>
+                <w:rFonts w:ascii="Calibri" w:eastAsia="Times New Roman" w:hAnsi="Calibri" w:cs="Calibri"/>
+                <w:i/>
+                <w:iCs/>
+                <w:color w:val="000000"/>
+                <w:sz w:val="22"/>
+                <w:szCs w:val="22"/>
+                <w:lang w:val="en-GB" w:eastAsia="en-GB"/>
+              </w:rPr>
+              <w:t>fulvorufula</w:t>
+            </w:r>
+            <w:proofErr w:type="spellEnd"/>
+          </w:p>
+        </w:tc>
+      </w:tr>
+      <w:tr>
+        <w:trPr>
+          <w:trHeight w:val="288"/>
+        </w:trPr>
+        <w:tc>
+          <w:tcPr>
+            <w:cnfStyle w:val="001000000000" w:firstRow="0" w:lastRow="0" w:firstColumn="1" w:lastColumn="0" w:oddVBand="0" w:evenVBand="0" w:oddHBand="0" w:evenHBand="0" w:firstRowFirstColumn="0" w:firstRowLastColumn="0" w:lastRowFirstColumn="0" w:lastRowLastColumn="0"/>
+            <w:tcW w:w="2338" w:type="dxa"/>
+          </w:tcPr>
+          <w:p>
+            <w:pPr>
+              <w:rPr>
+                <w:rFonts w:ascii="Calibri" w:eastAsia="Times New Roman" w:hAnsi="Calibri" w:cs="Calibri"/>
+                <w:color w:val="000000"/>
+                <w:sz w:val="22"/>
+                <w:szCs w:val="22"/>
+                <w:lang w:val="en-GB" w:eastAsia="en-GB"/>
+              </w:rPr>
+            </w:pPr>
+            <w:r>
+              <w:rPr>
+                <w:rFonts w:ascii="Calibri" w:eastAsia="Times New Roman" w:hAnsi="Calibri" w:cs="Calibri"/>
+                <w:color w:val="000000"/>
+                <w:sz w:val="22"/>
+                <w:szCs w:val="22"/>
+                <w:lang w:val="en-GB" w:eastAsia="en-GB"/>
+              </w:rPr>
+              <w:t>Bohor reedbuck</w:t>
+            </w:r>
+          </w:p>
+        </w:tc>
+        <w:tc>
+          <w:tcPr>
+            <w:tcW w:w="4675" w:type="dxa"/>
+            <w:noWrap/>
+            <w:hideMark/>
+          </w:tcPr>
+          <w:p>
+            <w:pPr>
+              <w:cnfStyle w:val="000000000000" w:firstRow="0" w:lastRow="0" w:firstColumn="0" w:lastColumn="0" w:oddVBand="0" w:evenVBand="0" w:oddHBand="0" w:evenHBand="0" w:firstRowFirstColumn="0" w:firstRowLastColumn="0" w:lastRowFirstColumn="0" w:lastRowLastColumn="0"/>
+              <w:rPr>
+                <w:rFonts w:ascii="Calibri" w:eastAsia="Times New Roman" w:hAnsi="Calibri" w:cs="Calibri"/>
+                <w:i/>
+                <w:iCs/>
+                <w:color w:val="000000"/>
+                <w:sz w:val="22"/>
+                <w:szCs w:val="22"/>
+                <w:lang w:val="en-GB" w:eastAsia="en-GB"/>
+              </w:rPr>
+            </w:pPr>
+            <w:proofErr w:type="spellStart"/>
+            <w:r>
+              <w:rPr>
+                <w:rFonts w:ascii="Calibri" w:eastAsia="Times New Roman" w:hAnsi="Calibri" w:cs="Calibri"/>
+                <w:i/>
+                <w:iCs/>
+                <w:color w:val="000000"/>
+                <w:sz w:val="22"/>
+                <w:szCs w:val="22"/>
+                <w:lang w:val="en-GB" w:eastAsia="en-GB"/>
+              </w:rPr>
+              <w:t>Redunca</w:t>
+            </w:r>
+            <w:proofErr w:type="spellEnd"/>
+            <w:r>
+              <w:rPr>
+                <w:rFonts w:ascii="Calibri" w:eastAsia="Times New Roman" w:hAnsi="Calibri" w:cs="Calibri"/>
+                <w:i/>
+                <w:iCs/>
+                <w:color w:val="000000"/>
+                <w:sz w:val="22"/>
+                <w:szCs w:val="22"/>
+                <w:lang w:val="en-GB" w:eastAsia="en-GB"/>
+              </w:rPr>
+              <w:t xml:space="preserve"> </w:t>
+            </w:r>
+            <w:proofErr w:type="spellStart"/>
+            <w:r>
+              <w:rPr>
+                <w:rFonts w:ascii="Calibri" w:eastAsia="Times New Roman" w:hAnsi="Calibri" w:cs="Calibri"/>
+                <w:i/>
+                <w:iCs/>
+                <w:color w:val="000000"/>
+                <w:sz w:val="22"/>
+                <w:szCs w:val="22"/>
+                <w:lang w:val="en-GB" w:eastAsia="en-GB"/>
+              </w:rPr>
+              <w:t>redunca</w:t>
+            </w:r>
+            <w:proofErr w:type="spellEnd"/>
+          </w:p>
+        </w:tc>
+      </w:tr>
+      <w:tr>
+        <w:trPr>
+          <w:cnfStyle w:val="000000100000" w:firstRow="0" w:lastRow="0" w:firstColumn="0" w:lastColumn="0" w:oddVBand="0" w:evenVBand="0" w:oddHBand="1" w:evenHBand="0" w:firstRowFirstColumn="0" w:firstRowLastColumn="0" w:lastRowFirstColumn="0" w:lastRowLastColumn="0"/>
+          <w:trHeight w:val="288"/>
+        </w:trPr>
+        <w:tc>
+          <w:tcPr>
+            <w:cnfStyle w:val="001000000000" w:firstRow="0" w:lastRow="0" w:firstColumn="1" w:lastColumn="0" w:oddVBand="0" w:evenVBand="0" w:oddHBand="0" w:evenHBand="0" w:firstRowFirstColumn="0" w:firstRowLastColumn="0" w:lastRowFirstColumn="0" w:lastRowLastColumn="0"/>
+            <w:tcW w:w="2338" w:type="dxa"/>
+          </w:tcPr>
+          <w:p>
+            <w:pPr>
+              <w:rPr>
+                <w:rFonts w:ascii="Calibri" w:eastAsia="Times New Roman" w:hAnsi="Calibri" w:cs="Calibri"/>
+                <w:color w:val="000000"/>
+                <w:sz w:val="22"/>
+                <w:szCs w:val="22"/>
+                <w:lang w:val="en-GB" w:eastAsia="en-GB"/>
+              </w:rPr>
+            </w:pPr>
+            <w:r>
+              <w:rPr>
+                <w:rFonts w:ascii="Calibri" w:eastAsia="Times New Roman" w:hAnsi="Calibri" w:cs="Calibri"/>
+                <w:color w:val="000000"/>
+                <w:sz w:val="22"/>
+                <w:szCs w:val="22"/>
+                <w:lang w:val="en-GB" w:eastAsia="en-GB"/>
+              </w:rPr>
+              <w:t>Common duiker</w:t>
+            </w:r>
+          </w:p>
+        </w:tc>
+        <w:tc>
+          <w:tcPr>
+            <w:tcW w:w="4675" w:type="dxa"/>
+            <w:noWrap/>
+            <w:hideMark/>
+          </w:tcPr>
+          <w:p>
+            <w:pPr>
+              <w:cnfStyle w:val="000000100000" w:firstRow="0" w:lastRow="0" w:firstColumn="0" w:lastColumn="0" w:oddVBand="0" w:evenVBand="0" w:oddHBand="1" w:evenHBand="0" w:firstRowFirstColumn="0" w:firstRowLastColumn="0" w:lastRowFirstColumn="0" w:lastRowLastColumn="0"/>
+              <w:rPr>
+                <w:rFonts w:ascii="Calibri" w:eastAsia="Times New Roman" w:hAnsi="Calibri" w:cs="Calibri"/>
+                <w:i/>
+                <w:iCs/>
+                <w:color w:val="000000"/>
+                <w:sz w:val="22"/>
+                <w:szCs w:val="22"/>
+                <w:lang w:val="en-GB" w:eastAsia="en-GB"/>
+              </w:rPr>
+            </w:pPr>
+            <w:proofErr w:type="spellStart"/>
+            <w:r>
+              <w:rPr>
+                <w:rFonts w:ascii="Calibri" w:eastAsia="Times New Roman" w:hAnsi="Calibri" w:cs="Calibri"/>
+                <w:i/>
+                <w:iCs/>
+                <w:color w:val="000000"/>
+                <w:sz w:val="22"/>
+                <w:szCs w:val="22"/>
+                <w:lang w:val="en-GB" w:eastAsia="en-GB"/>
+              </w:rPr>
+              <w:t>Sylvicapra</w:t>
+            </w:r>
+            <w:proofErr w:type="spellEnd"/>
+            <w:r>
+              <w:rPr>
+                <w:rFonts w:ascii="Calibri" w:eastAsia="Times New Roman" w:hAnsi="Calibri" w:cs="Calibri"/>
+                <w:i/>
+                <w:iCs/>
+                <w:color w:val="000000"/>
+                <w:sz w:val="22"/>
+                <w:szCs w:val="22"/>
+                <w:lang w:val="en-GB" w:eastAsia="en-GB"/>
+              </w:rPr>
+              <w:t xml:space="preserve"> </w:t>
+            </w:r>
+            <w:proofErr w:type="spellStart"/>
+            <w:r>
+              <w:rPr>
+                <w:rFonts w:ascii="Calibri" w:eastAsia="Times New Roman" w:hAnsi="Calibri" w:cs="Calibri"/>
+                <w:i/>
+                <w:iCs/>
+                <w:color w:val="000000"/>
+                <w:sz w:val="22"/>
+                <w:szCs w:val="22"/>
+                <w:lang w:val="en-GB" w:eastAsia="en-GB"/>
+              </w:rPr>
+              <w:t>grimmia</w:t>
+            </w:r>
+            <w:proofErr w:type="spellEnd"/>
+          </w:p>
+        </w:tc>
+      </w:tr>
+      <w:tr>
+        <w:trPr>
+          <w:trHeight w:val="288"/>
+        </w:trPr>
+        <w:tc>
+          <w:tcPr>
+            <w:cnfStyle w:val="001000000000" w:firstRow="0" w:lastRow="0" w:firstColumn="1" w:lastColumn="0" w:oddVBand="0" w:evenVBand="0" w:oddHBand="0" w:evenHBand="0" w:firstRowFirstColumn="0" w:firstRowLastColumn="0" w:lastRowFirstColumn="0" w:lastRowLastColumn="0"/>
+            <w:tcW w:w="2338" w:type="dxa"/>
+          </w:tcPr>
+          <w:p>
+            <w:pPr>
+              <w:rPr>
+                <w:rFonts w:ascii="Calibri" w:eastAsia="Times New Roman" w:hAnsi="Calibri" w:cs="Calibri"/>
+                <w:color w:val="000000"/>
+                <w:sz w:val="22"/>
+                <w:szCs w:val="22"/>
+                <w:lang w:val="en-GB" w:eastAsia="en-GB"/>
+              </w:rPr>
+            </w:pPr>
+            <w:r>
+              <w:rPr>
+                <w:rFonts w:ascii="Calibri" w:eastAsia="Times New Roman" w:hAnsi="Calibri" w:cs="Calibri"/>
+                <w:color w:val="000000"/>
+                <w:sz w:val="22"/>
+                <w:szCs w:val="22"/>
+                <w:lang w:val="en-GB" w:eastAsia="en-GB"/>
+              </w:rPr>
+              <w:t>Common eland</w:t>
+            </w:r>
+          </w:p>
+        </w:tc>
+        <w:tc>
+          <w:tcPr>
+            <w:tcW w:w="4675" w:type="dxa"/>
+            <w:noWrap/>
+            <w:hideMark/>
+          </w:tcPr>
+          <w:p>
+            <w:pPr>
+              <w:cnfStyle w:val="000000000000" w:firstRow="0" w:lastRow="0" w:firstColumn="0" w:lastColumn="0" w:oddVBand="0" w:evenVBand="0" w:oddHBand="0" w:evenHBand="0" w:firstRowFirstColumn="0" w:firstRowLastColumn="0" w:lastRowFirstColumn="0" w:lastRowLastColumn="0"/>
+              <w:rPr>
+                <w:rFonts w:ascii="Calibri" w:eastAsia="Times New Roman" w:hAnsi="Calibri" w:cs="Calibri"/>
+                <w:i/>
+                <w:iCs/>
+                <w:color w:val="000000"/>
+                <w:sz w:val="22"/>
+                <w:szCs w:val="22"/>
+                <w:lang w:val="en-GB" w:eastAsia="en-GB"/>
+              </w:rPr>
+            </w:pPr>
+            <w:r>
+              <w:rPr>
+                <w:rFonts w:ascii="Calibri" w:eastAsia="Times New Roman" w:hAnsi="Calibri" w:cs="Calibri"/>
+                <w:i/>
+                <w:iCs/>
+                <w:color w:val="000000"/>
+                <w:sz w:val="22"/>
+                <w:szCs w:val="22"/>
+                <w:lang w:val="en-GB" w:eastAsia="en-GB"/>
+              </w:rPr>
+              <w:t>Tragelaphus oryx</w:t>
+            </w:r>
+          </w:p>
+        </w:tc>
+      </w:tr>
+      <w:tr>
+        <w:trPr>
+          <w:cnfStyle w:val="000000100000" w:firstRow="0" w:lastRow="0" w:firstColumn="0" w:lastColumn="0" w:oddVBand="0" w:evenVBand="0" w:oddHBand="1" w:evenHBand="0" w:firstRowFirstColumn="0" w:firstRowLastColumn="0" w:lastRowFirstColumn="0" w:lastRowLastColumn="0"/>
+          <w:trHeight w:val="288"/>
+        </w:trPr>
+        <w:tc>
+          <w:tcPr>
+            <w:cnfStyle w:val="001000000000" w:firstRow="0" w:lastRow="0" w:firstColumn="1" w:lastColumn="0" w:oddVBand="0" w:evenVBand="0" w:oddHBand="0" w:evenHBand="0" w:firstRowFirstColumn="0" w:firstRowLastColumn="0" w:lastRowFirstColumn="0" w:lastRowLastColumn="0"/>
+            <w:tcW w:w="2338" w:type="dxa"/>
+          </w:tcPr>
+          <w:p>
+            <w:pPr>
+              <w:rPr>
+                <w:rFonts w:ascii="Calibri" w:eastAsia="Times New Roman" w:hAnsi="Calibri" w:cs="Calibri"/>
+                <w:color w:val="000000"/>
+                <w:sz w:val="22"/>
+                <w:szCs w:val="22"/>
+                <w:lang w:val="en-GB" w:eastAsia="en-GB"/>
+              </w:rPr>
+            </w:pPr>
+            <w:r>
+              <w:rPr>
+                <w:rFonts w:ascii="Calibri" w:eastAsia="Times New Roman" w:hAnsi="Calibri" w:cs="Calibri"/>
+                <w:color w:val="000000"/>
+                <w:sz w:val="22"/>
+                <w:szCs w:val="22"/>
+                <w:lang w:val="en-GB" w:eastAsia="en-GB"/>
+              </w:rPr>
+              <w:t>Greater kudu</w:t>
+            </w:r>
+          </w:p>
+        </w:tc>
+        <w:tc>
+          <w:tcPr>
+            <w:tcW w:w="4675" w:type="dxa"/>
+            <w:noWrap/>
+            <w:hideMark/>
+          </w:tcPr>
+          <w:p>
+            <w:pPr>
+              <w:keepNext/>
+              <w:cnfStyle w:val="000000100000" w:firstRow="0" w:lastRow="0" w:firstColumn="0" w:lastColumn="0" w:oddVBand="0" w:evenVBand="0" w:oddHBand="1" w:evenHBand="0" w:firstRowFirstColumn="0" w:firstRowLastColumn="0" w:lastRowFirstColumn="0" w:lastRowLastColumn="0"/>
+              <w:rPr>
+                <w:rFonts w:ascii="Calibri" w:eastAsia="Times New Roman" w:hAnsi="Calibri" w:cs="Calibri"/>
+                <w:i/>
+                <w:iCs/>
+                <w:color w:val="000000"/>
+                <w:sz w:val="22"/>
+                <w:szCs w:val="22"/>
+                <w:lang w:val="en-GB" w:eastAsia="en-GB"/>
+              </w:rPr>
+            </w:pPr>
+            <w:r>
+              <w:rPr>
+                <w:rFonts w:ascii="Calibri" w:eastAsia="Times New Roman" w:hAnsi="Calibri" w:cs="Calibri"/>
+                <w:i/>
+                <w:iCs/>
+                <w:color w:val="000000"/>
+                <w:sz w:val="22"/>
+                <w:szCs w:val="22"/>
+                <w:lang w:val="en-GB" w:eastAsia="en-GB"/>
+              </w:rPr>
+              <w:t xml:space="preserve">Tragelaphus </w:t>
+            </w:r>
+            <w:proofErr w:type="spellStart"/>
+            <w:r>
+              <w:rPr>
+                <w:rFonts w:ascii="Calibri" w:eastAsia="Times New Roman" w:hAnsi="Calibri" w:cs="Calibri"/>
+                <w:i/>
+                <w:iCs/>
+                <w:color w:val="000000"/>
+                <w:sz w:val="22"/>
+                <w:szCs w:val="22"/>
+                <w:lang w:val="en-GB" w:eastAsia="en-GB"/>
+              </w:rPr>
+              <w:t>strepsiceros</w:t>
+            </w:r>
+            <w:proofErr w:type="spellEnd"/>
+          </w:p>
+        </w:tc>
+      </w:tr>
+    </w:tbl>
+    <w:p>
+      <w:pPr>
+        <w:pStyle w:val="Caption"/>
+        <w:rPr>
+          <w:i w:val="0"/>
+          <w:iCs w:val="0"/>
+          <w:color w:val="auto"/>
+          <w:sz w:val="22"/>
+          <w:szCs w:val="22"/>
+        </w:rPr>
+      </w:pPr>
+      <w:r>
+        <w:rPr>
+          <w:i w:val="0"/>
+          <w:iCs w:val="0"/>
+          <w:color w:val="auto"/>
+          <w:sz w:val="22"/>
+          <w:szCs w:val="22"/>
+        </w:rPr>
+        <w:t xml:space="preserve">Table S1. </w:t>
+      </w:r>
+      <w:r>
+        <w:rPr>
+          <w:i w:val="0"/>
+          <w:iCs w:val="0"/>
+          <w:color w:val="auto"/>
+          <w:sz w:val="22"/>
+          <w:szCs w:val="22"/>
+        </w:rPr>
+        <w:t xml:space="preserve">Table </w:t>
+      </w:r>
+      <w:r>
+        <w:rPr>
+          <w:i w:val="0"/>
+          <w:iCs w:val="0"/>
+          <w:color w:val="auto"/>
+          <w:sz w:val="22"/>
+          <w:szCs w:val="22"/>
+        </w:rPr>
+        <w:t xml:space="preserve">of savannah/open habitat </w:t>
+      </w:r>
+      <w:proofErr w:type="gramStart"/>
+      <w:r>
+        <w:rPr>
+          <w:i w:val="0"/>
+          <w:iCs w:val="0"/>
+          <w:color w:val="auto"/>
+          <w:sz w:val="22"/>
+          <w:szCs w:val="22"/>
+        </w:rPr>
+        <w:t>specialists</w:t>
+      </w:r>
+      <w:proofErr w:type="gramEnd"/>
+      <w:r>
+        <w:rPr>
+          <w:i w:val="0"/>
+          <w:iCs w:val="0"/>
+          <w:color w:val="auto"/>
+          <w:sz w:val="22"/>
+          <w:szCs w:val="22"/>
+        </w:rPr>
+        <w:t xml:space="preserve"> species deliberately excluded from Tropical Forests model, despite reaching prevalence threshold.</w:t>
       </w:r>
     </w:p>
     <w:p/>
@@ -1931,6 +5063,151 @@
       <w:vertAlign w:val="superscript"/>
     </w:rPr>
   </w:style>
+  <w:style w:type="table" w:styleId="GridTable2">
+    <w:name w:val="Grid Table 2"/>
+    <w:basedOn w:val="TableNormal"/>
+    <w:uiPriority w:val="47"/>
+    <w:rsid w:val="00C0291D"/>
+    <w:tblPr>
+      <w:tblStyleRowBandSize w:val="1"/>
+      <w:tblStyleColBandSize w:val="1"/>
+      <w:tblBorders>
+        <w:top w:val="single" w:sz="2" w:space="0" w:color="666666" w:themeColor="text1" w:themeTint="99"/>
+        <w:bottom w:val="single" w:sz="2" w:space="0" w:color="666666" w:themeColor="text1" w:themeTint="99"/>
+        <w:insideH w:val="single" w:sz="2" w:space="0" w:color="666666" w:themeColor="text1" w:themeTint="99"/>
+        <w:insideV w:val="single" w:sz="2" w:space="0" w:color="666666" w:themeColor="text1" w:themeTint="99"/>
+      </w:tblBorders>
+    </w:tblPr>
+    <w:tblStylePr w:type="firstRow">
+      <w:rPr>
+        <w:b/>
+        <w:bCs/>
+      </w:rPr>
+      <w:tblPr/>
+      <w:tcPr>
+        <w:tcBorders>
+          <w:top w:val="nil"/>
+          <w:bottom w:val="single" w:sz="12" w:space="0" w:color="666666" w:themeColor="text1" w:themeTint="99"/>
+          <w:insideH w:val="nil"/>
+          <w:insideV w:val="nil"/>
+        </w:tcBorders>
+        <w:shd w:val="clear" w:color="auto" w:fill="FFFFFF" w:themeFill="background1"/>
+      </w:tcPr>
+    </w:tblStylePr>
+    <w:tblStylePr w:type="lastRow">
+      <w:rPr>
+        <w:b/>
+        <w:bCs/>
+      </w:rPr>
+      <w:tblPr/>
+      <w:tcPr>
+        <w:tcBorders>
+          <w:top w:val="double" w:sz="2" w:space="0" w:color="666666" w:themeColor="text1" w:themeTint="99"/>
+          <w:bottom w:val="nil"/>
+          <w:insideH w:val="nil"/>
+          <w:insideV w:val="nil"/>
+        </w:tcBorders>
+        <w:shd w:val="clear" w:color="auto" w:fill="FFFFFF" w:themeFill="background1"/>
+      </w:tcPr>
+    </w:tblStylePr>
+    <w:tblStylePr w:type="firstCol">
+      <w:rPr>
+        <w:b/>
+        <w:bCs/>
+      </w:rPr>
+    </w:tblStylePr>
+    <w:tblStylePr w:type="lastCol">
+      <w:rPr>
+        <w:b/>
+        <w:bCs/>
+      </w:rPr>
+    </w:tblStylePr>
+    <w:tblStylePr w:type="band1Vert">
+      <w:tblPr/>
+      <w:tcPr>
+        <w:shd w:val="clear" w:color="auto" w:fill="CCCCCC" w:themeFill="text1" w:themeFillTint="33"/>
+      </w:tcPr>
+    </w:tblStylePr>
+    <w:tblStylePr w:type="band1Horz">
+      <w:tblPr/>
+      <w:tcPr>
+        <w:shd w:val="clear" w:color="auto" w:fill="CCCCCC" w:themeFill="text1" w:themeFillTint="33"/>
+      </w:tcPr>
+    </w:tblStylePr>
+  </w:style>
+  <w:style w:type="table" w:styleId="GridTable4">
+    <w:name w:val="Grid Table 4"/>
+    <w:basedOn w:val="TableNormal"/>
+    <w:uiPriority w:val="49"/>
+    <w:rsid w:val="00C0291D"/>
+    <w:tblPr>
+      <w:tblStyleRowBandSize w:val="1"/>
+      <w:tblStyleColBandSize w:val="1"/>
+      <w:tblBorders>
+        <w:top w:val="single" w:sz="4" w:space="0" w:color="666666" w:themeColor="text1" w:themeTint="99"/>
+        <w:left w:val="single" w:sz="4" w:space="0" w:color="666666" w:themeColor="text1" w:themeTint="99"/>
+        <w:bottom w:val="single" w:sz="4" w:space="0" w:color="666666" w:themeColor="text1" w:themeTint="99"/>
+        <w:right w:val="single" w:sz="4" w:space="0" w:color="666666" w:themeColor="text1" w:themeTint="99"/>
+        <w:insideH w:val="single" w:sz="4" w:space="0" w:color="666666" w:themeColor="text1" w:themeTint="99"/>
+        <w:insideV w:val="single" w:sz="4" w:space="0" w:color="666666" w:themeColor="text1" w:themeTint="99"/>
+      </w:tblBorders>
+    </w:tblPr>
+    <w:tblStylePr w:type="firstRow">
+      <w:rPr>
+        <w:b/>
+        <w:bCs/>
+        <w:color w:val="FFFFFF" w:themeColor="background1"/>
+      </w:rPr>
+      <w:tblPr/>
+      <w:tcPr>
+        <w:tcBorders>
+          <w:top w:val="single" w:sz="4" w:space="0" w:color="000000" w:themeColor="text1"/>
+          <w:left w:val="single" w:sz="4" w:space="0" w:color="000000" w:themeColor="text1"/>
+          <w:bottom w:val="single" w:sz="4" w:space="0" w:color="000000" w:themeColor="text1"/>
+          <w:right w:val="single" w:sz="4" w:space="0" w:color="000000" w:themeColor="text1"/>
+          <w:insideH w:val="nil"/>
+          <w:insideV w:val="nil"/>
+        </w:tcBorders>
+        <w:shd w:val="clear" w:color="auto" w:fill="000000" w:themeFill="text1"/>
+      </w:tcPr>
+    </w:tblStylePr>
+    <w:tblStylePr w:type="lastRow">
+      <w:rPr>
+        <w:b/>
+        <w:bCs/>
+      </w:rPr>
+      <w:tblPr/>
+      <w:tcPr>
+        <w:tcBorders>
+          <w:top w:val="double" w:sz="4" w:space="0" w:color="000000" w:themeColor="text1"/>
+        </w:tcBorders>
+      </w:tcPr>
+    </w:tblStylePr>
+    <w:tblStylePr w:type="firstCol">
+      <w:rPr>
+        <w:b/>
+        <w:bCs/>
+      </w:rPr>
+    </w:tblStylePr>
+    <w:tblStylePr w:type="lastCol">
+      <w:rPr>
+        <w:b/>
+        <w:bCs/>
+      </w:rPr>
+    </w:tblStylePr>
+    <w:tblStylePr w:type="band1Vert">
+      <w:tblPr/>
+      <w:tcPr>
+        <w:shd w:val="clear" w:color="auto" w:fill="CCCCCC" w:themeFill="text1" w:themeFillTint="33"/>
+      </w:tcPr>
+    </w:tblStylePr>
+    <w:tblStylePr w:type="band1Horz">
+      <w:tblPr/>
+      <w:tcPr>
+        <w:shd w:val="clear" w:color="auto" w:fill="CCCCCC" w:themeFill="text1" w:themeFillTint="33"/>
+      </w:tcPr>
+    </w:tblStylePr>
+  </w:style>
 </w:styles>
 </file>
 

</xml_diff>